<commit_message>
Changes made in the delivarable 3 document
</commit_message>
<xml_diff>
--- a/Deliverable 3 - 1st Iteration/report1.docx
+++ b/Deliverable 3 - 1st Iteration/report1.docx
@@ -1,6 +1,6 @@
 
 <file path=word/document.xml><?xml version="1.0" encoding="utf-8"?>
-<w:document xmlns:wpc="http://schemas.microsoft.com/office/word/2010/wordprocessingCanvas" xmlns:cx="http://schemas.microsoft.com/office/drawing/2014/chartex" xmlns:mc="http://schemas.openxmlformats.org/markup-compatibility/2006" xmlns:o="urn:schemas-microsoft-com:office:office" xmlns:r="http://schemas.openxmlformats.org/officeDocument/2006/relationships" xmlns:m="http://schemas.openxmlformats.org/officeDocument/2006/math" xmlns:v="urn:schemas-microsoft-com:vml" xmlns:wp14="http://schemas.microsoft.com/office/word/2010/wordprocessingDrawing" xmlns:wp="http://schemas.openxmlformats.org/drawingml/2006/wordprocessingDrawing" xmlns:w10="urn:schemas-microsoft-com:office:word" xmlns:w="http://schemas.openxmlformats.org/wordprocessingml/2006/main" xmlns:w14="http://schemas.microsoft.com/office/word/2010/wordml" xmlns:w15="http://schemas.microsoft.com/office/word/2012/wordml" xmlns:w16se="http://schemas.microsoft.com/office/word/2015/wordml/symex" xmlns:wpg="http://schemas.microsoft.com/office/word/2010/wordprocessingGroup" xmlns:wpi="http://schemas.microsoft.com/office/word/2010/wordprocessingInk" xmlns:wne="http://schemas.microsoft.com/office/word/2006/wordml" xmlns:wps="http://schemas.microsoft.com/office/word/2010/wordprocessingShape" mc:Ignorable="w14 w15 w16se wp14">
+<w:document xmlns:wpc="http://schemas.microsoft.com/office/word/2010/wordprocessingCanvas" xmlns:cx="http://schemas.microsoft.com/office/drawing/2014/chartex" xmlns:cx1="http://schemas.microsoft.com/office/drawing/2015/9/8/chartex" xmlns:cx2="http://schemas.microsoft.com/office/drawing/2015/10/21/chartex" xmlns:cx3="http://schemas.microsoft.com/office/drawing/2016/5/9/chartex" xmlns:cx4="http://schemas.microsoft.com/office/drawing/2016/5/10/chartex" xmlns:cx5="http://schemas.microsoft.com/office/drawing/2016/5/11/chartex" xmlns:cx6="http://schemas.microsoft.com/office/drawing/2016/5/12/chartex" xmlns:cx7="http://schemas.microsoft.com/office/drawing/2016/5/13/chartex" xmlns:cx8="http://schemas.microsoft.com/office/drawing/2016/5/14/chartex" xmlns:mc="http://schemas.openxmlformats.org/markup-compatibility/2006" xmlns:aink="http://schemas.microsoft.com/office/drawing/2016/ink" xmlns:am3d="http://schemas.microsoft.com/office/drawing/2017/model3d" xmlns:o="urn:schemas-microsoft-com:office:office" xmlns:oel="http://schemas.microsoft.com/office/2019/extlst" xmlns:r="http://schemas.openxmlformats.org/officeDocument/2006/relationships" xmlns:m="http://schemas.openxmlformats.org/officeDocument/2006/math" xmlns:v="urn:schemas-microsoft-com:vml" xmlns:wp14="http://schemas.microsoft.com/office/word/2010/wordprocessingDrawing" xmlns:wp="http://schemas.openxmlformats.org/drawingml/2006/wordprocessingDrawing" xmlns:w10="urn:schemas-microsoft-com:office:word" xmlns:w="http://schemas.openxmlformats.org/wordprocessingml/2006/main" xmlns:w14="http://schemas.microsoft.com/office/word/2010/wordml" xmlns:w15="http://schemas.microsoft.com/office/word/2012/wordml" xmlns:w16cex="http://schemas.microsoft.com/office/word/2018/wordml/cex" xmlns:w16cid="http://schemas.microsoft.com/office/word/2016/wordml/cid" xmlns:w16="http://schemas.microsoft.com/office/word/2018/wordml" xmlns:w16du="http://schemas.microsoft.com/office/word/2023/wordml/word16du" xmlns:w16sdtdh="http://schemas.microsoft.com/office/word/2020/wordml/sdtdatahash" xmlns:w16sdtfl="http://schemas.microsoft.com/office/word/2024/wordml/sdtformatlock" xmlns:w16se="http://schemas.microsoft.com/office/word/2015/wordml/symex" xmlns:wpg="http://schemas.microsoft.com/office/word/2010/wordprocessingGroup" xmlns:wpi="http://schemas.microsoft.com/office/word/2010/wordprocessingInk" xmlns:wne="http://schemas.microsoft.com/office/word/2006/wordml" xmlns:wps="http://schemas.microsoft.com/office/word/2010/wordprocessingShape" mc:Ignorable="w14 w15 w16se w16cid w16 w16cex w16sdtdh w16sdtfl w16du wp14">
   <w:body>
     <w:p>
       <w:pPr>
@@ -8,8 +8,6 @@
         <w:outlineLvl w:val="1"/>
         <w:rPr>
           <w:rFonts w:eastAsia="Times New Roman" w:cs="Times New Roman"/>
-          <w:b/>
-          <w:bCs/>
           <w:noProof w:val="0"/>
           <w:sz w:val="36"/>
           <w:szCs w:val="36"/>
@@ -19,14 +17,55 @@
       <w:r>
         <w:rPr>
           <w:rFonts w:eastAsia="Times New Roman" w:cs="Times New Roman"/>
-          <w:b/>
-          <w:bCs/>
           <w:noProof w:val="0"/>
           <w:sz w:val="36"/>
           <w:szCs w:val="36"/>
           <w:lang w:val="en-US"/>
         </w:rPr>
-        <w:t>1. Maintainability</w:t>
+        <w:t>1. Design Goals</w:t>
+      </w:r>
+    </w:p>
+    <w:p>
+      <w:pPr>
+        <w:spacing w:before="100" w:beforeAutospacing="1" w:after="100" w:afterAutospacing="1" w:line="240" w:lineRule="auto"/>
+        <w:outlineLvl w:val="1"/>
+        <w:rPr>
+          <w:rFonts w:eastAsia="Times New Roman" w:cs="Times New Roman"/>
+          <w:noProof w:val="0"/>
+          <w:sz w:val="28"/>
+          <w:szCs w:val="28"/>
+          <w:lang w:val="en-US"/>
+        </w:rPr>
+      </w:pPr>
+      <w:r>
+        <w:rPr>
+          <w:rFonts w:eastAsia="Times New Roman" w:cs="Times New Roman"/>
+          <w:noProof w:val="0"/>
+          <w:sz w:val="28"/>
+          <w:szCs w:val="28"/>
+          <w:lang w:val="en-US"/>
+        </w:rPr>
+        <w:t>1.</w:t>
+      </w:r>
+      <w:r>
+        <w:rPr>
+          <w:rFonts w:eastAsia="Times New Roman" w:cs="Times New Roman"/>
+          <w:noProof w:val="0"/>
+          <w:sz w:val="28"/>
+          <w:szCs w:val="28"/>
+          <w:lang w:val="en-US"/>
+        </w:rPr>
+        <w:t>1.</w:t>
+      </w:r>
+      <w:r>
+        <w:rPr>
+          <w:rFonts w:eastAsia="Times New Roman" w:cs="Times New Roman"/>
+          <w:noProof w:val="0"/>
+          <w:sz w:val="28"/>
+          <w:szCs w:val="28"/>
+          <w:lang w:val="en-US"/>
+        </w:rPr>
+        <w:t xml:space="preserve"> Maintainability</w:t>
       </w:r>
     </w:p>
     <w:p>
@@ -35,22 +74,14 @@
         <w:outlineLvl w:val="2"/>
         <w:rPr>
           <w:rFonts w:eastAsia="Times New Roman" w:cs="Times New Roman"/>
-          <w:b/>
-          <w:bCs/>
-          <w:noProof w:val="0"/>
-          <w:sz w:val="27"/>
-          <w:szCs w:val="27"/>
-          <w:lang w:val="en-US"/>
-        </w:rPr>
-      </w:pPr>
-      <w:r>
-        <w:rPr>
-          <w:rFonts w:eastAsia="Times New Roman" w:cs="Times New Roman"/>
-          <w:b/>
-          <w:bCs/>
-          <w:noProof w:val="0"/>
-          <w:sz w:val="27"/>
-          <w:szCs w:val="27"/>
+          <w:noProof w:val="0"/>
+          <w:lang w:val="en-US"/>
+        </w:rPr>
+      </w:pPr>
+      <w:r>
+        <w:rPr>
+          <w:rFonts w:eastAsia="Times New Roman" w:cs="Times New Roman"/>
+          <w:noProof w:val="0"/>
           <w:lang w:val="en-US"/>
         </w:rPr>
         <w:t>Why It Matters</w:t>
@@ -71,41 +102,7 @@
           <w:noProof w:val="0"/>
           <w:lang w:val="en-US"/>
         </w:rPr>
-        <w:t>T</w:t>
-      </w:r>
-      <w:r>
-        <w:rPr>
-          <w:rFonts w:eastAsia="Times New Roman" w:cs="Times New Roman"/>
-          <w:noProof w:val="0"/>
-          <w:lang w:val="en-US"/>
-        </w:rPr>
-        <w:t xml:space="preserve">he </w:t>
-      </w:r>
-      <w:r>
-        <w:rPr>
-          <w:rFonts w:eastAsia="Times New Roman" w:cs="Times New Roman"/>
-          <w:b/>
-          <w:bCs/>
-          <w:noProof w:val="0"/>
-          <w:lang w:val="en-US"/>
-        </w:rPr>
-        <w:t>real-world complexity</w:t>
-      </w:r>
-      <w:r>
-        <w:rPr>
-          <w:rFonts w:eastAsia="Times New Roman" w:cs="Times New Roman"/>
-          <w:noProof w:val="0"/>
-          <w:lang w:val="en-US"/>
-        </w:rPr>
-        <w:t xml:space="preserve"> of university systems grows over time. </w:t>
-      </w:r>
-      <w:r>
-        <w:rPr>
-          <w:rFonts w:eastAsia="Times New Roman" w:cs="Times New Roman"/>
-          <w:noProof w:val="0"/>
-          <w:lang w:val="en-US"/>
-        </w:rPr>
-        <w:t xml:space="preserve">That’s </w:t>
+        <w:t xml:space="preserve">The real-world complexity of university systems grows over time. That’s </w:t>
       </w:r>
       <w:r>
         <w:rPr>
@@ -121,194 +118,7 @@
           <w:noProof w:val="0"/>
           <w:lang w:val="en-US"/>
         </w:rPr>
-        <w:t>se</w:t>
-      </w:r>
-      <w:r>
-        <w:rPr>
-          <w:rFonts w:eastAsia="Times New Roman" w:cs="Times New Roman"/>
-          <w:noProof w:val="0"/>
-          <w:lang w:val="en-US"/>
-        </w:rPr>
-        <w:t xml:space="preserve"> </w:t>
-      </w:r>
-      <w:r>
-        <w:rPr>
-          <w:rFonts w:eastAsia="Times New Roman" w:cs="Times New Roman"/>
-          <w:noProof w:val="0"/>
-          <w:lang w:val="en-US"/>
-        </w:rPr>
-        <w:t>m</w:t>
-      </w:r>
-      <w:r>
-        <w:rPr>
-          <w:rFonts w:eastAsia="Times New Roman" w:cs="Times New Roman"/>
-          <w:noProof w:val="0"/>
-          <w:lang w:val="en-US"/>
-        </w:rPr>
-        <w:t>aintainability</w:t>
-      </w:r>
-      <w:r>
-        <w:rPr>
-          <w:rFonts w:eastAsia="Times New Roman" w:cs="Times New Roman"/>
-          <w:noProof w:val="0"/>
-          <w:lang w:val="en-US"/>
-        </w:rPr>
-        <w:t xml:space="preserve"> matters. </w:t>
-      </w:r>
-      <w:r>
-        <w:rPr>
-          <w:rFonts w:eastAsia="Times New Roman" w:cs="Times New Roman"/>
-          <w:b/>
-          <w:bCs/>
-          <w:noProof w:val="0"/>
-          <w:lang w:val="en-US"/>
-        </w:rPr>
-        <w:t>Evolving Requirements,</w:t>
-      </w:r>
-      <w:r>
-        <w:rPr>
-          <w:rFonts w:eastAsia="Times New Roman" w:cs="Times New Roman"/>
-          <w:noProof w:val="0"/>
-          <w:lang w:val="en-US"/>
-        </w:rPr>
-        <w:t xml:space="preserve"> f</w:t>
-      </w:r>
-      <w:r>
-        <w:rPr>
-          <w:rFonts w:eastAsia="Times New Roman" w:cs="Times New Roman"/>
-          <w:noProof w:val="0"/>
-          <w:lang w:val="en-US"/>
-        </w:rPr>
-        <w:t xml:space="preserve">rom the project brief, </w:t>
-      </w:r>
-      <w:r>
-        <w:rPr>
-          <w:rFonts w:eastAsia="Times New Roman" w:cs="Times New Roman"/>
-          <w:noProof w:val="0"/>
-          <w:lang w:val="en-US"/>
-        </w:rPr>
-        <w:t>we</w:t>
-      </w:r>
-      <w:r>
-        <w:rPr>
-          <w:rFonts w:eastAsia="Times New Roman" w:cs="Times New Roman"/>
-          <w:noProof w:val="0"/>
-          <w:lang w:val="en-US"/>
-        </w:rPr>
-        <w:t xml:space="preserve"> already anticipate possible changes (e.g., new types of TA tas</w:t>
-      </w:r>
-      <w:r>
-        <w:rPr>
-          <w:rFonts w:eastAsia="Times New Roman" w:cs="Times New Roman"/>
-          <w:noProof w:val="0"/>
-          <w:lang w:val="en-US"/>
-        </w:rPr>
-        <w:t>ks, changes in proctoring logic &amp;</w:t>
-      </w:r>
-      <w:r>
-        <w:rPr>
-          <w:rFonts w:eastAsia="Times New Roman" w:cs="Times New Roman"/>
-          <w:noProof w:val="0"/>
-          <w:lang w:val="en-US"/>
-        </w:rPr>
-        <w:t xml:space="preserve"> swap rules, or integration with other departments). A maintainable codebase makes it easier to accommodate these changes without breaking the entire system.</w:t>
-      </w:r>
-      <w:r>
-        <w:rPr>
-          <w:rFonts w:eastAsia="Times New Roman" w:cs="Times New Roman"/>
-          <w:noProof w:val="0"/>
-          <w:lang w:val="en-US"/>
-        </w:rPr>
-        <w:t xml:space="preserve"> </w:t>
-      </w:r>
-      <w:r>
-        <w:rPr>
-          <w:rFonts w:eastAsia="Times New Roman" w:cs="Times New Roman"/>
-          <w:b/>
-          <w:bCs/>
-          <w:noProof w:val="0"/>
-          <w:lang w:val="en-US"/>
-        </w:rPr>
-        <w:t xml:space="preserve">Long-Term Ownership </w:t>
-      </w:r>
-      <w:r>
-        <w:rPr>
-          <w:rFonts w:eastAsia="Times New Roman" w:cs="Times New Roman"/>
-          <w:bCs/>
-          <w:noProof w:val="0"/>
-          <w:lang w:val="en-US"/>
-        </w:rPr>
-        <w:t>requires</w:t>
-      </w:r>
-      <w:r>
-        <w:rPr>
-          <w:rFonts w:eastAsia="Times New Roman" w:cs="Times New Roman"/>
-          <w:noProof w:val="0"/>
-          <w:lang w:val="en-US"/>
-        </w:rPr>
-        <w:t xml:space="preserve"> outlive </w:t>
-      </w:r>
-      <w:r>
-        <w:rPr>
-          <w:rFonts w:eastAsia="Times New Roman" w:cs="Times New Roman"/>
-          <w:noProof w:val="0"/>
-          <w:lang w:val="en-US"/>
-        </w:rPr>
-        <w:t xml:space="preserve">our development team. If the department or future students maintain the system, it needs to be </w:t>
-      </w:r>
-      <w:r>
-        <w:rPr>
-          <w:rFonts w:eastAsia="Times New Roman" w:cs="Times New Roman"/>
-          <w:b/>
-          <w:bCs/>
-          <w:noProof w:val="0"/>
-          <w:lang w:val="en-US"/>
-        </w:rPr>
-        <w:t>easy to understand, extend, and debug</w:t>
-      </w:r>
-      <w:r>
-        <w:rPr>
-          <w:rFonts w:eastAsia="Times New Roman" w:cs="Times New Roman"/>
-          <w:noProof w:val="0"/>
-          <w:lang w:val="en-US"/>
-        </w:rPr>
-        <w:t>.</w:t>
-      </w:r>
-      <w:r>
-        <w:rPr>
-          <w:rFonts w:eastAsia="Times New Roman" w:cs="Times New Roman"/>
-          <w:noProof w:val="0"/>
-          <w:lang w:val="en-US"/>
-        </w:rPr>
-        <w:t xml:space="preserve"> Another important aspect is </w:t>
-      </w:r>
-      <w:r>
-        <w:rPr>
-          <w:rFonts w:eastAsia="Times New Roman" w:cs="Times New Roman"/>
-          <w:b/>
-          <w:bCs/>
-          <w:noProof w:val="0"/>
-          <w:lang w:val="en-US"/>
-        </w:rPr>
-        <w:t>bug fixes and e</w:t>
-      </w:r>
-      <w:r>
-        <w:rPr>
-          <w:rFonts w:eastAsia="Times New Roman" w:cs="Times New Roman"/>
-          <w:b/>
-          <w:bCs/>
-          <w:noProof w:val="0"/>
-          <w:lang w:val="en-US"/>
-        </w:rPr>
-        <w:t>nhancements:</w:t>
-      </w:r>
-      <w:r>
-        <w:rPr>
-          <w:rFonts w:eastAsia="Times New Roman" w:cs="Times New Roman"/>
-          <w:noProof w:val="0"/>
-          <w:lang w:val="en-US"/>
-        </w:rPr>
-        <w:t xml:space="preserve"> A maintainable system </w:t>
+        <w:t xml:space="preserve">se maintainability matters. Evolving Requirements, from the project brief, we already anticipate possible changes (e.g., new types of TA tasks, changes in proctoring logic &amp; swap rules, or integration with other departments). A maintainable codebase makes it easier to accommodate these changes without breaking the entire system. Long-Term Ownership requires outlive our development team. If the department or future students maintain the system, it needs to be easy to understand, extend, and debug. Another important aspect is bug fixes and enhancements: A maintainable system </w:t>
       </w:r>
       <w:r>
         <w:rPr>
@@ -340,34 +150,15 @@
           <w:noProof w:val="0"/>
           <w:lang w:val="en-US"/>
         </w:rPr>
-        <w:t xml:space="preserve"> modified to fix bugs or introduce enhancements (like new reporting tools or more intelligent assignment algorithms) without extensive rewrites.</w:t>
-      </w:r>
-      <w:r>
-        <w:rPr>
-          <w:rFonts w:eastAsia="Times New Roman" w:cs="Times New Roman"/>
-          <w:noProof w:val="0"/>
-          <w:lang w:val="en-US"/>
-        </w:rPr>
-        <w:t xml:space="preserve"> </w:t>
-      </w:r>
-      <w:r>
-        <w:rPr>
-          <w:rFonts w:eastAsia="Times New Roman" w:cs="Times New Roman"/>
-          <w:b/>
-          <w:bCs/>
-          <w:noProof w:val="0"/>
-          <w:lang w:val="en-US"/>
-        </w:rPr>
-        <w:t xml:space="preserve">Onboarding New Developers </w:t>
-      </w:r>
-      <w:r>
-        <w:rPr>
-          <w:rFonts w:eastAsia="Times New Roman" w:cs="Times New Roman"/>
-          <w:bCs/>
-          <w:noProof w:val="0"/>
-          <w:lang w:val="en-US"/>
-        </w:rPr>
-        <w:t>is also important.</w:t>
+        <w:t xml:space="preserve"> modified to fix bugs or introduce enhancements (like new reporting tools or more intelligent assignment algorithms) without extensive rewrites. </w:t>
+      </w:r>
+      <w:r>
+        <w:rPr>
+          <w:rFonts w:eastAsia="Times New Roman" w:cs="Times New Roman"/>
+          <w:noProof w:val="0"/>
+          <w:lang w:val="en-US"/>
+        </w:rPr>
+        <w:t>Onboarding New Developers is also important.</w:t>
       </w:r>
       <w:r>
         <w:rPr>
@@ -390,36 +181,10 @@
       <w:r>
         <w:rPr>
           <w:rFonts w:eastAsia="Times New Roman" w:cs="Times New Roman"/>
-          <w:b/>
-          <w:bCs/>
-          <w:noProof w:val="0"/>
-          <w:sz w:val="27"/>
-          <w:szCs w:val="27"/>
-          <w:lang w:val="en-US"/>
-        </w:rPr>
-        <w:t>Trade-offs</w:t>
-      </w:r>
-      <w:r>
-        <w:rPr>
-          <w:rFonts w:eastAsia="Times New Roman" w:cs="Times New Roman"/>
-          <w:b/>
-          <w:bCs/>
-          <w:noProof w:val="0"/>
-          <w:sz w:val="27"/>
-          <w:szCs w:val="27"/>
-          <w:lang w:val="en-US"/>
-        </w:rPr>
-        <w:t xml:space="preserve">: </w:t>
-      </w:r>
-      <w:r>
-        <w:rPr>
-          <w:rFonts w:eastAsia="Times New Roman" w:cs="Times New Roman"/>
-          <w:bCs/>
-          <w:noProof w:val="0"/>
-          <w:szCs w:val="27"/>
-          <w:lang w:val="en-US"/>
-        </w:rPr>
-        <w:t>Although maintainability is really important, it does not come free cost. Having this maintainability feature results in some losing other aspects.</w:t>
+          <w:noProof w:val="0"/>
+          <w:lang w:val="en-US"/>
+        </w:rPr>
+        <w:t>Trade-offs: Although maintainability is really important, it does not come free cost. Having this maintainability feature results in some losing other aspects.</w:t>
       </w:r>
     </w:p>
     <w:p>
@@ -428,22 +193,14 @@
         <w:outlineLvl w:val="2"/>
         <w:rPr>
           <w:rFonts w:eastAsia="Times New Roman" w:cs="Times New Roman"/>
-          <w:b/>
-          <w:bCs/>
-          <w:noProof w:val="0"/>
-          <w:sz w:val="27"/>
-          <w:szCs w:val="27"/>
-          <w:lang w:val="en-US"/>
-        </w:rPr>
-      </w:pPr>
-      <w:r>
-        <w:rPr>
-          <w:rFonts w:eastAsia="Times New Roman" w:cs="Times New Roman"/>
-          <w:b/>
-          <w:bCs/>
-          <w:noProof w:val="0"/>
-          <w:sz w:val="27"/>
-          <w:szCs w:val="27"/>
+          <w:noProof w:val="0"/>
+          <w:lang w:val="en-US"/>
+        </w:rPr>
+      </w:pPr>
+      <w:r>
+        <w:rPr>
+          <w:rFonts w:eastAsia="Times New Roman" w:cs="Times New Roman"/>
+          <w:noProof w:val="0"/>
           <w:lang w:val="en-US"/>
         </w:rPr>
         <w:t>Maintainability vs. Performance</w:t>
@@ -468,77 +225,7 @@
           <w:noProof w:val="0"/>
           <w:lang w:val="en-US"/>
         </w:rPr>
-        <w:t xml:space="preserve">Writing highly maintainable code often means favoring </w:t>
-      </w:r>
-      <w:r>
-        <w:rPr>
-          <w:rFonts w:eastAsia="Times New Roman" w:cs="Times New Roman"/>
-          <w:b/>
-          <w:bCs/>
-          <w:noProof w:val="0"/>
-          <w:lang w:val="en-US"/>
-        </w:rPr>
-        <w:t>clarity</w:t>
-      </w:r>
-      <w:r>
-        <w:rPr>
-          <w:rFonts w:eastAsia="Times New Roman" w:cs="Times New Roman"/>
-          <w:noProof w:val="0"/>
-          <w:lang w:val="en-US"/>
-        </w:rPr>
-        <w:t xml:space="preserve"> over </w:t>
-      </w:r>
-      <w:r>
-        <w:rPr>
-          <w:rFonts w:eastAsia="Times New Roman" w:cs="Times New Roman"/>
-          <w:b/>
-          <w:bCs/>
-          <w:noProof w:val="0"/>
-          <w:lang w:val="en-US"/>
-        </w:rPr>
-        <w:t>efficiency</w:t>
-      </w:r>
-      <w:r>
-        <w:rPr>
-          <w:rFonts w:eastAsia="Times New Roman" w:cs="Times New Roman"/>
-          <w:noProof w:val="0"/>
-          <w:lang w:val="en-US"/>
-        </w:rPr>
-        <w:t xml:space="preserve">. For instance, </w:t>
-      </w:r>
-      <w:r>
-        <w:rPr>
-          <w:rFonts w:eastAsia="Times New Roman" w:cs="Times New Roman"/>
-          <w:noProof w:val="0"/>
-          <w:lang w:val="en-US"/>
-        </w:rPr>
-        <w:t>we</w:t>
-      </w:r>
-      <w:r>
-        <w:rPr>
-          <w:rFonts w:eastAsia="Times New Roman" w:cs="Times New Roman"/>
-          <w:noProof w:val="0"/>
-          <w:lang w:val="en-US"/>
-        </w:rPr>
-        <w:t xml:space="preserve"> might use abstract layers or </w:t>
-      </w:r>
-      <w:proofErr w:type="spellStart"/>
-      <w:r>
-        <w:rPr>
-          <w:rFonts w:eastAsia="Times New Roman" w:cs="Times New Roman"/>
-          <w:noProof w:val="0"/>
-          <w:lang w:val="en-US"/>
-        </w:rPr>
-        <w:t>ORM</w:t>
-      </w:r>
-      <w:proofErr w:type="spellEnd"/>
-      <w:r>
-        <w:rPr>
-          <w:rFonts w:eastAsia="Times New Roman" w:cs="Times New Roman"/>
-          <w:noProof w:val="0"/>
-          <w:lang w:val="en-US"/>
-        </w:rPr>
-        <w:t xml:space="preserve"> (like Hibernate) to make code easier to read and modify — but this can come at the cost of raw performance compared to hand-optimized SQL </w:t>
+        <w:t xml:space="preserve">Writing highly maintainable code often means favoring clarity over efficiency. For instance, we might use abstract layers or ORM (like Hibernate) to make code easier to read and modify — but this can come at the cost of raw performance compared to hand-optimized SQL </w:t>
       </w:r>
       <w:r>
         <w:rPr>
@@ -552,19 +239,21 @@
     <w:p>
       <w:pPr>
         <w:pStyle w:val="Balk3"/>
-      </w:pPr>
-      <w:r>
-        <w:t>Maintainability vs.</w:t>
-      </w:r>
-      <w:r>
         <w:rPr>
           <w:b w:val="0"/>
           <w:bCs w:val="0"/>
-        </w:rPr>
-        <w:t xml:space="preserve"> </w:t>
-      </w:r>
-      <w:r>
-        <w:t>Increased Productivity (Short-term)</w:t>
+          <w:sz w:val="24"/>
+          <w:szCs w:val="24"/>
+        </w:rPr>
+      </w:pPr>
+      <w:r>
+        <w:rPr>
+          <w:b w:val="0"/>
+          <w:bCs w:val="0"/>
+          <w:sz w:val="24"/>
+          <w:szCs w:val="24"/>
+        </w:rPr>
+        <w:t>Maintainability vs. Increased Productivity (Short-term)</w:t>
       </w:r>
     </w:p>
     <w:p>
@@ -582,25 +271,7 @@
           <w:noProof w:val="0"/>
           <w:lang w:val="en-US"/>
         </w:rPr>
-        <w:t xml:space="preserve">Focusing on maintainability can </w:t>
-      </w:r>
-      <w:r>
-        <w:rPr>
-          <w:rFonts w:eastAsia="Times New Roman" w:cs="Times New Roman"/>
-          <w:b/>
-          <w:bCs/>
-          <w:noProof w:val="0"/>
-          <w:lang w:val="en-US"/>
-        </w:rPr>
-        <w:t>reduce short-term productivity</w:t>
-      </w:r>
-      <w:r>
-        <w:rPr>
-          <w:rFonts w:eastAsia="Times New Roman" w:cs="Times New Roman"/>
-          <w:noProof w:val="0"/>
-          <w:lang w:val="en-US"/>
-        </w:rPr>
-        <w:t xml:space="preserve"> for </w:t>
+        <w:t xml:space="preserve">Focusing on maintainability can reduce short-term productivity for </w:t>
       </w:r>
       <w:r>
         <w:rPr>
@@ -635,20 +306,10 @@
       <w:r>
         <w:rPr>
           <w:rFonts w:eastAsia="Times New Roman" w:cs="Times New Roman"/>
-          <w:b/>
-          <w:bCs/>
-          <w:noProof w:val="0"/>
-          <w:lang w:val="en-US"/>
-        </w:rPr>
-        <w:t>More time is spent on structure and documentation:</w:t>
-      </w:r>
-      <w:r>
-        <w:rPr>
-          <w:rFonts w:eastAsia="Times New Roman" w:cs="Times New Roman"/>
-          <w:noProof w:val="0"/>
-          <w:lang w:val="en-US"/>
-        </w:rPr>
-        <w:t xml:space="preserve"> Instead of just building features, </w:t>
+          <w:noProof w:val="0"/>
+          <w:lang w:val="en-US"/>
+        </w:rPr>
+        <w:t xml:space="preserve">More time is spent on structure and documentation: Instead of just building features, </w:t>
       </w:r>
       <w:r>
         <w:rPr>
@@ -683,8 +344,6 @@
       <w:r>
         <w:rPr>
           <w:rFonts w:eastAsia="Times New Roman" w:cs="Times New Roman"/>
-          <w:b/>
-          <w:bCs/>
           <w:noProof w:val="0"/>
           <w:lang w:val="en-US"/>
         </w:rPr>
@@ -693,20 +352,10 @@
       <w:r>
         <w:rPr>
           <w:rFonts w:eastAsia="Times New Roman" w:cs="Times New Roman"/>
-          <w:b/>
-          <w:bCs/>
-          <w:noProof w:val="0"/>
-          <w:lang w:val="en-US"/>
-        </w:rPr>
-        <w:t xml:space="preserve"> may avoid "quick wins":</w:t>
-      </w:r>
-      <w:r>
-        <w:rPr>
-          <w:rFonts w:eastAsia="Times New Roman" w:cs="Times New Roman"/>
-          <w:noProof w:val="0"/>
-          <w:lang w:val="en-US"/>
-        </w:rPr>
-        <w:t xml:space="preserve"> Writing temporary code that "just works" is often faster, but maintainable design encourages longer-term thinking — leading to slower short-term delivery.</w:t>
+          <w:noProof w:val="0"/>
+          <w:lang w:val="en-US"/>
+        </w:rPr>
+        <w:t xml:space="preserve"> may avoid "quick wins": Writing temporary code that "just works" is often faster, but maintainable design encourages longer-term thinking — leading to slower short-term delivery.</w:t>
       </w:r>
     </w:p>
     <w:p>
@@ -725,38 +374,10 @@
       <w:r>
         <w:rPr>
           <w:rFonts w:eastAsia="Times New Roman" w:cs="Times New Roman"/>
-          <w:b/>
-          <w:bCs/>
-          <w:noProof w:val="0"/>
-          <w:lang w:val="en-US"/>
-        </w:rPr>
-        <w:t>Extra work on modularity:</w:t>
-      </w:r>
-      <w:r>
-        <w:rPr>
-          <w:rFonts w:eastAsia="Times New Roman" w:cs="Times New Roman"/>
-          <w:noProof w:val="0"/>
-          <w:lang w:val="en-US"/>
-        </w:rPr>
-        <w:t xml:space="preserve"> Maintainable code involves setting up proper architectures (like </w:t>
-      </w:r>
-      <w:proofErr w:type="spellStart"/>
-      <w:r>
-        <w:rPr>
-          <w:rFonts w:eastAsia="Times New Roman" w:cs="Times New Roman"/>
-          <w:noProof w:val="0"/>
-          <w:lang w:val="en-US"/>
-        </w:rPr>
-        <w:t>MVC</w:t>
-      </w:r>
-      <w:proofErr w:type="spellEnd"/>
-      <w:r>
-        <w:rPr>
-          <w:rFonts w:eastAsia="Times New Roman" w:cs="Times New Roman"/>
-          <w:noProof w:val="0"/>
-          <w:lang w:val="en-US"/>
-        </w:rPr>
-        <w:t>), separating concerns</w:t>
+          <w:noProof w:val="0"/>
+          <w:lang w:val="en-US"/>
+        </w:rPr>
+        <w:t>Extra work on modularity: Maintainable code involves setting up proper architectures (like MVC), separating concerns</w:t>
       </w:r>
       <w:r>
         <w:rPr>
@@ -781,11 +402,7 @@
         <w:outlineLvl w:val="2"/>
         <w:rPr>
           <w:rFonts w:eastAsia="Times New Roman" w:cs="Times New Roman"/>
-          <w:b/>
-          <w:bCs/>
-          <w:noProof w:val="0"/>
-          <w:sz w:val="27"/>
-          <w:szCs w:val="27"/>
+          <w:noProof w:val="0"/>
           <w:lang w:val="en-US"/>
         </w:rPr>
       </w:pPr>
@@ -796,11 +413,7 @@
         <w:outlineLvl w:val="2"/>
         <w:rPr>
           <w:rFonts w:eastAsia="Times New Roman" w:cs="Times New Roman"/>
-          <w:b/>
-          <w:bCs/>
-          <w:noProof w:val="0"/>
-          <w:sz w:val="27"/>
-          <w:szCs w:val="27"/>
+          <w:noProof w:val="0"/>
           <w:lang w:val="en-US"/>
         </w:rPr>
       </w:pPr>
@@ -811,21 +424,51 @@
         <w:rPr>
           <w:rFonts w:eastAsia="Times New Roman" w:cs="Times New Roman"/>
           <w:noProof w:val="0"/>
-          <w:lang w:val="en-US"/>
-        </w:rPr>
-      </w:pPr>
-      <w:r>
-        <w:rPr>
-          <w:rFonts w:eastAsia="Times New Roman" w:cs="Times New Roman"/>
-          <w:b/>
-          <w:bCs/>
-          <w:noProof w:val="0"/>
-          <w:sz w:val="36"/>
-          <w:szCs w:val="36"/>
+          <w:sz w:val="28"/>
+          <w:szCs w:val="28"/>
+          <w:lang w:val="en-US"/>
+        </w:rPr>
+      </w:pPr>
+      <w:r>
+        <w:rPr>
+          <w:rFonts w:eastAsia="Times New Roman" w:cs="Times New Roman"/>
+          <w:noProof w:val="0"/>
+          <w:sz w:val="28"/>
+          <w:szCs w:val="28"/>
           <w:lang w:val="en-US"/>
         </w:rPr>
         <w:lastRenderedPageBreak/>
-        <w:t>2. Rapid Development</w:t>
+        <w:t>1</w:t>
+      </w:r>
+      <w:r>
+        <w:rPr>
+          <w:rFonts w:eastAsia="Times New Roman" w:cs="Times New Roman"/>
+          <w:noProof w:val="0"/>
+          <w:sz w:val="28"/>
+          <w:szCs w:val="28"/>
+          <w:lang w:val="en-US"/>
+        </w:rPr>
+        <w:t>.</w:t>
+      </w:r>
+      <w:r>
+        <w:rPr>
+          <w:rFonts w:eastAsia="Times New Roman" w:cs="Times New Roman"/>
+          <w:noProof w:val="0"/>
+          <w:sz w:val="28"/>
+          <w:szCs w:val="28"/>
+          <w:lang w:val="en-US"/>
+        </w:rPr>
+        <w:t>2.</w:t>
+      </w:r>
+      <w:r>
+        <w:rPr>
+          <w:rFonts w:eastAsia="Times New Roman" w:cs="Times New Roman"/>
+          <w:noProof w:val="0"/>
+          <w:sz w:val="28"/>
+          <w:szCs w:val="28"/>
+          <w:lang w:val="en-US"/>
+        </w:rPr>
+        <w:t xml:space="preserve"> Rapid Development</w:t>
       </w:r>
     </w:p>
     <w:p>
@@ -834,22 +477,14 @@
         <w:outlineLvl w:val="2"/>
         <w:rPr>
           <w:rFonts w:eastAsia="Times New Roman" w:cs="Times New Roman"/>
-          <w:b/>
-          <w:bCs/>
-          <w:noProof w:val="0"/>
-          <w:sz w:val="27"/>
-          <w:szCs w:val="27"/>
-          <w:lang w:val="en-US"/>
-        </w:rPr>
-      </w:pPr>
-      <w:r>
-        <w:rPr>
-          <w:rFonts w:eastAsia="Times New Roman" w:cs="Times New Roman"/>
-          <w:b/>
-          <w:bCs/>
-          <w:noProof w:val="0"/>
-          <w:sz w:val="27"/>
-          <w:szCs w:val="27"/>
+          <w:noProof w:val="0"/>
+          <w:lang w:val="en-US"/>
+        </w:rPr>
+      </w:pPr>
+      <w:r>
+        <w:rPr>
+          <w:rFonts w:eastAsia="Times New Roman" w:cs="Times New Roman"/>
+          <w:noProof w:val="0"/>
           <w:lang w:val="en-US"/>
         </w:rPr>
         <w:t>Why It Matters</w:t>
@@ -878,23 +513,11 @@
           <w:noProof w:val="0"/>
           <w:lang w:val="en-US"/>
         </w:rPr>
-        <w:t xml:space="preserve"> have </w:t>
-      </w:r>
-      <w:r>
-        <w:rPr>
-          <w:rFonts w:eastAsia="Times New Roman" w:cs="Times New Roman"/>
-          <w:b/>
-          <w:bCs/>
-          <w:noProof w:val="0"/>
-          <w:lang w:val="en-US"/>
-        </w:rPr>
-        <w:t>only two months</w:t>
-      </w:r>
-      <w:r>
-        <w:rPr>
-          <w:rFonts w:eastAsia="Times New Roman" w:cs="Times New Roman"/>
-          <w:b/>
-          <w:bCs/>
+        <w:t xml:space="preserve"> have only two months</w:t>
+      </w:r>
+      <w:r>
+        <w:rPr>
+          <w:rFonts w:eastAsia="Times New Roman" w:cs="Times New Roman"/>
           <w:noProof w:val="0"/>
           <w:lang w:val="en-US"/>
         </w:rPr>
@@ -906,27 +529,7 @@
           <w:noProof w:val="0"/>
           <w:lang w:val="en-US"/>
         </w:rPr>
-        <w:t xml:space="preserve">, and a functioning system by the deadline is more valuable than </w:t>
-      </w:r>
-      <w:proofErr w:type="spellStart"/>
-      <w:proofErr w:type="gramStart"/>
-      <w:r>
-        <w:rPr>
-          <w:rFonts w:eastAsia="Times New Roman" w:cs="Times New Roman"/>
-          <w:noProof w:val="0"/>
-          <w:lang w:val="en-US"/>
-        </w:rPr>
-        <w:t>a</w:t>
-      </w:r>
-      <w:proofErr w:type="spellEnd"/>
-      <w:proofErr w:type="gramEnd"/>
-      <w:r>
-        <w:rPr>
-          <w:rFonts w:eastAsia="Times New Roman" w:cs="Times New Roman"/>
-          <w:noProof w:val="0"/>
-          <w:lang w:val="en-US"/>
-        </w:rPr>
-        <w:t xml:space="preserve"> </w:t>
+        <w:t xml:space="preserve">, and a functioning system by the deadline is more valuable than a </w:t>
       </w:r>
       <w:r>
         <w:rPr>
@@ -958,25 +561,7 @@
           <w:noProof w:val="0"/>
           <w:lang w:val="en-US"/>
         </w:rPr>
-        <w:t xml:space="preserve"> </w:t>
-      </w:r>
-      <w:r>
-        <w:rPr>
-          <w:rFonts w:eastAsia="Times New Roman" w:cs="Times New Roman"/>
-          <w:b/>
-          <w:bCs/>
-          <w:noProof w:val="0"/>
-          <w:lang w:val="en-US"/>
-        </w:rPr>
-        <w:t>deliver working software fast</w:t>
-      </w:r>
-      <w:r>
-        <w:rPr>
-          <w:rFonts w:eastAsia="Times New Roman" w:cs="Times New Roman"/>
-          <w:noProof w:val="0"/>
-          <w:lang w:val="en-US"/>
-        </w:rPr>
-        <w:t xml:space="preserve">, iterate </w:t>
+        <w:t xml:space="preserve"> deliver working software fast, iterate </w:t>
       </w:r>
       <w:r>
         <w:rPr>
@@ -1008,44 +593,15 @@
           <w:noProof w:val="0"/>
           <w:lang w:val="en-US"/>
         </w:rPr>
-        <w:t xml:space="preserve">our app </w:t>
-      </w:r>
-      <w:r>
-        <w:rPr>
-          <w:rFonts w:eastAsia="Times New Roman" w:cs="Times New Roman"/>
-          <w:b/>
-          <w:noProof w:val="0"/>
-          <w:lang w:val="en-US"/>
-        </w:rPr>
-        <w:t>d</w:t>
-      </w:r>
-      <w:r>
-        <w:rPr>
-          <w:rFonts w:eastAsia="Times New Roman" w:cs="Times New Roman"/>
-          <w:b/>
-          <w:bCs/>
-          <w:noProof w:val="0"/>
-          <w:lang w:val="en-US"/>
-        </w:rPr>
-        <w:t>eadline-d</w:t>
-      </w:r>
-      <w:r>
-        <w:rPr>
-          <w:rFonts w:eastAsia="Times New Roman" w:cs="Times New Roman"/>
-          <w:b/>
-          <w:bCs/>
-          <w:noProof w:val="0"/>
-          <w:lang w:val="en-US"/>
-        </w:rPr>
-        <w:t>riven,</w:t>
-      </w:r>
-      <w:r>
-        <w:rPr>
-          <w:rFonts w:eastAsia="Times New Roman" w:cs="Times New Roman"/>
-          <w:noProof w:val="0"/>
-          <w:lang w:val="en-US"/>
-        </w:rPr>
-        <w:t xml:space="preserve"> w</w:t>
+        <w:t>our app deadline-d</w:t>
+      </w:r>
+      <w:r>
+        <w:rPr>
+          <w:rFonts w:eastAsia="Times New Roman" w:cs="Times New Roman"/>
+          <w:noProof w:val="0"/>
+          <w:lang w:val="en-US"/>
+        </w:rPr>
+        <w:t>riven, w</w:t>
       </w:r>
       <w:r>
         <w:rPr>
@@ -1074,8 +630,6 @@
       <w:r>
         <w:rPr>
           <w:rFonts w:eastAsia="Times New Roman" w:cs="Times New Roman"/>
-          <w:b/>
-          <w:bCs/>
           <w:noProof w:val="0"/>
           <w:lang w:val="en-US"/>
         </w:rPr>
@@ -1095,35 +649,15 @@
           <w:noProof w:val="0"/>
           <w:lang w:val="en-US"/>
         </w:rPr>
-        <w:t xml:space="preserve"> Also </w:t>
-      </w:r>
-      <w:r>
-        <w:rPr>
-          <w:rFonts w:eastAsia="Times New Roman" w:cs="Times New Roman"/>
-          <w:b/>
-          <w:bCs/>
-          <w:noProof w:val="0"/>
-          <w:lang w:val="en-US"/>
-        </w:rPr>
-        <w:t>agile feedback l</w:t>
-      </w:r>
-      <w:r>
-        <w:rPr>
-          <w:rFonts w:eastAsia="Times New Roman" w:cs="Times New Roman"/>
-          <w:b/>
-          <w:bCs/>
-          <w:noProof w:val="0"/>
-          <w:lang w:val="en-US"/>
-        </w:rPr>
-        <w:t>oops,</w:t>
-      </w:r>
-      <w:r>
-        <w:rPr>
-          <w:rFonts w:eastAsia="Times New Roman" w:cs="Times New Roman"/>
-          <w:noProof w:val="0"/>
-          <w:lang w:val="en-US"/>
-        </w:rPr>
-        <w:t xml:space="preserve"> a </w:t>
+        <w:t xml:space="preserve"> Also agile feedback l</w:t>
+      </w:r>
+      <w:r>
+        <w:rPr>
+          <w:rFonts w:eastAsia="Times New Roman" w:cs="Times New Roman"/>
+          <w:noProof w:val="0"/>
+          <w:lang w:val="en-US"/>
+        </w:rPr>
+        <w:t xml:space="preserve">oops, a </w:t>
       </w:r>
       <w:r>
         <w:rPr>
@@ -1144,8 +678,6 @@
       <w:r>
         <w:rPr>
           <w:rFonts w:eastAsia="Times New Roman" w:cs="Times New Roman"/>
-          <w:b/>
-          <w:bCs/>
           <w:noProof w:val="0"/>
           <w:lang w:val="en-US"/>
         </w:rPr>
@@ -1154,8 +686,6 @@
       <w:r>
         <w:rPr>
           <w:rFonts w:eastAsia="Times New Roman" w:cs="Times New Roman"/>
-          <w:b/>
-          <w:bCs/>
           <w:noProof w:val="0"/>
           <w:lang w:val="en-US"/>
         </w:rPr>
@@ -1192,22 +722,14 @@
         <w:outlineLvl w:val="2"/>
         <w:rPr>
           <w:rFonts w:eastAsia="Times New Roman" w:cs="Times New Roman"/>
-          <w:b/>
-          <w:bCs/>
-          <w:noProof w:val="0"/>
-          <w:sz w:val="27"/>
-          <w:szCs w:val="27"/>
-          <w:lang w:val="en-US"/>
-        </w:rPr>
-      </w:pPr>
-      <w:r>
-        <w:rPr>
-          <w:rFonts w:eastAsia="Times New Roman" w:cs="Times New Roman"/>
-          <w:b/>
-          <w:bCs/>
-          <w:noProof w:val="0"/>
-          <w:sz w:val="27"/>
-          <w:szCs w:val="27"/>
+          <w:noProof w:val="0"/>
+          <w:lang w:val="en-US"/>
+        </w:rPr>
+      </w:pPr>
+      <w:r>
+        <w:rPr>
+          <w:rFonts w:eastAsia="Times New Roman" w:cs="Times New Roman"/>
+          <w:noProof w:val="0"/>
           <w:lang w:val="en-US"/>
         </w:rPr>
         <w:t>Trade-offs</w:t>
@@ -1215,92 +737,10 @@
       <w:r>
         <w:rPr>
           <w:rFonts w:eastAsia="Times New Roman" w:cs="Times New Roman"/>
-          <w:bCs/>
-          <w:noProof w:val="0"/>
-          <w:szCs w:val="27"/>
-          <w:lang w:val="en-US"/>
-        </w:rPr>
-        <w:t xml:space="preserve"> </w:t>
-      </w:r>
-      <w:r>
-        <w:rPr>
-          <w:rFonts w:eastAsia="Times New Roman" w:cs="Times New Roman"/>
-          <w:bCs/>
-          <w:noProof w:val="0"/>
-          <w:szCs w:val="27"/>
-          <w:lang w:val="en-US"/>
-        </w:rPr>
-        <w:t>Same as maintainability, rapid-development</w:t>
-      </w:r>
-      <w:r>
-        <w:rPr>
-          <w:rFonts w:eastAsia="Times New Roman" w:cs="Times New Roman"/>
-          <w:bCs/>
-          <w:noProof w:val="0"/>
-          <w:szCs w:val="27"/>
-          <w:lang w:val="en-US"/>
-        </w:rPr>
-        <w:t xml:space="preserve"> </w:t>
-      </w:r>
-      <w:r>
-        <w:rPr>
-          <w:rFonts w:eastAsia="Times New Roman" w:cs="Times New Roman"/>
-          <w:bCs/>
-          <w:noProof w:val="0"/>
-          <w:szCs w:val="27"/>
-          <w:lang w:val="en-US"/>
-        </w:rPr>
-        <w:t>c</w:t>
-      </w:r>
-      <w:r>
-        <w:rPr>
-          <w:rFonts w:eastAsia="Times New Roman" w:cs="Times New Roman"/>
-          <w:bCs/>
-          <w:noProof w:val="0"/>
-          <w:szCs w:val="27"/>
-          <w:lang w:val="en-US"/>
-        </w:rPr>
-        <w:t>ome</w:t>
-      </w:r>
-      <w:r>
-        <w:rPr>
-          <w:rFonts w:eastAsia="Times New Roman" w:cs="Times New Roman"/>
-          <w:bCs/>
-          <w:noProof w:val="0"/>
-          <w:szCs w:val="27"/>
-          <w:lang w:val="en-US"/>
-        </w:rPr>
-        <w:t>s</w:t>
-      </w:r>
-      <w:r>
-        <w:rPr>
-          <w:rFonts w:eastAsia="Times New Roman" w:cs="Times New Roman"/>
-          <w:bCs/>
-          <w:noProof w:val="0"/>
-          <w:szCs w:val="27"/>
-          <w:lang w:val="en-US"/>
-        </w:rPr>
-        <w:t xml:space="preserve"> </w:t>
-      </w:r>
-      <w:r>
-        <w:rPr>
-          <w:rFonts w:eastAsia="Times New Roman" w:cs="Times New Roman"/>
-          <w:bCs/>
-          <w:noProof w:val="0"/>
-          <w:szCs w:val="27"/>
-          <w:lang w:val="en-US"/>
-        </w:rPr>
-        <w:t>with c</w:t>
-      </w:r>
-      <w:r>
-        <w:rPr>
-          <w:rFonts w:eastAsia="Times New Roman" w:cs="Times New Roman"/>
-          <w:bCs/>
-          <w:noProof w:val="0"/>
-          <w:szCs w:val="27"/>
-          <w:lang w:val="en-US"/>
-        </w:rPr>
-        <w:t xml:space="preserve">ost. </w:t>
+          <w:noProof w:val="0"/>
+          <w:lang w:val="en-US"/>
+        </w:rPr>
+        <w:t xml:space="preserve"> Same as maintainability, rapid-development comes with cost. </w:t>
       </w:r>
     </w:p>
     <w:p>
@@ -1315,36 +755,19 @@
       <w:r>
         <w:rPr>
           <w:rFonts w:eastAsia="Times New Roman" w:cs="Times New Roman"/>
-          <w:noProof w:val="0"/>
-          <w:lang w:val="en-US"/>
-        </w:rPr>
-        <w:pict>
-          <v:rect id="_x0000_i1033" style="width:0;height:1.5pt" o:hralign="center" o:hrstd="t" o:hr="t" fillcolor="#a0a0a0" stroked="f"/>
+          <w:lang w:val="en-US"/>
+        </w:rPr>
+        <w:pict w14:anchorId="680D87D6">
+          <v:rect id="_x0000_i1025" alt="" style="width:453.6pt;height:.05pt;mso-width-percent:0;mso-height-percent:0;mso-width-percent:0;mso-height-percent:0" o:hralign="center" o:hrstd="t" o:hr="t" fillcolor="#a0a0a0" stroked="f"/>
         </w:pict>
       </w:r>
       <w:r>
         <w:rPr>
           <w:rFonts w:eastAsia="Times New Roman" w:cs="Times New Roman"/>
-          <w:b/>
-          <w:bCs/>
-          <w:noProof w:val="0"/>
-          <w:sz w:val="27"/>
-          <w:szCs w:val="27"/>
-          <w:lang w:val="en-US"/>
-        </w:rPr>
-        <w:t>Rapid Development vs. F</w:t>
-      </w:r>
-      <w:r>
-        <w:rPr>
-          <w:rFonts w:eastAsia="Times New Roman" w:cs="Times New Roman"/>
-          <w:b/>
-          <w:bCs/>
-          <w:noProof w:val="0"/>
-          <w:sz w:val="27"/>
-          <w:szCs w:val="27"/>
-          <w:lang w:val="en-US"/>
-        </w:rPr>
-        <w:t>unctionality</w:t>
+          <w:noProof w:val="0"/>
+          <w:lang w:val="en-US"/>
+        </w:rPr>
+        <w:t>Rapid Development vs. Functionality</w:t>
       </w:r>
     </w:p>
     <w:p>
@@ -1382,43 +805,7 @@
           <w:noProof w:val="0"/>
           <w:lang w:val="en-US"/>
         </w:rPr>
-        <w:t xml:space="preserve"> often have to </w:t>
-      </w:r>
-      <w:r>
-        <w:rPr>
-          <w:rFonts w:eastAsia="Times New Roman" w:cs="Times New Roman"/>
-          <w:b/>
-          <w:bCs/>
-          <w:noProof w:val="0"/>
-          <w:lang w:val="en-US"/>
-        </w:rPr>
-        <w:t>defer or cut lower-priority features</w:t>
-      </w:r>
-      <w:r>
-        <w:rPr>
-          <w:rFonts w:eastAsia="Times New Roman" w:cs="Times New Roman"/>
-          <w:noProof w:val="0"/>
-          <w:lang w:val="en-US"/>
-        </w:rPr>
-        <w:t xml:space="preserve">, leading to reduced </w:t>
-      </w:r>
-      <w:r>
-        <w:rPr>
-          <w:rFonts w:eastAsia="Times New Roman" w:cs="Times New Roman"/>
-          <w:b/>
-          <w:bCs/>
-          <w:noProof w:val="0"/>
-          <w:lang w:val="en-US"/>
-        </w:rPr>
-        <w:t>functionality</w:t>
-      </w:r>
-      <w:r>
-        <w:rPr>
-          <w:rFonts w:eastAsia="Times New Roman" w:cs="Times New Roman"/>
-          <w:noProof w:val="0"/>
-          <w:lang w:val="en-US"/>
-        </w:rPr>
-        <w:t xml:space="preserve"> in the initial version.</w:t>
+        <w:t xml:space="preserve"> often have to defer or cut lower-priority features, leading to reduced functionality in the initial version.</w:t>
       </w:r>
     </w:p>
     <w:p>
@@ -1440,25 +827,7 @@
           <w:noProof w:val="0"/>
           <w:lang w:val="en-US"/>
         </w:rPr>
-        <w:t xml:space="preserve">This is a </w:t>
-      </w:r>
-      <w:r>
-        <w:rPr>
-          <w:rFonts w:eastAsia="Times New Roman" w:cs="Times New Roman"/>
-          <w:b/>
-          <w:bCs/>
-          <w:noProof w:val="0"/>
-          <w:lang w:val="en-US"/>
-        </w:rPr>
-        <w:t>classic trade-off</w:t>
-      </w:r>
-      <w:r>
-        <w:rPr>
-          <w:rFonts w:eastAsia="Times New Roman" w:cs="Times New Roman"/>
-          <w:noProof w:val="0"/>
-          <w:lang w:val="en-US"/>
-        </w:rPr>
-        <w:t xml:space="preserve">: </w:t>
+        <w:t xml:space="preserve">This is a classic trade-off: </w:t>
       </w:r>
       <w:r>
         <w:rPr>
@@ -1474,25 +843,7 @@
           <w:noProof w:val="0"/>
           <w:lang w:val="en-US"/>
         </w:rPr>
-        <w:t xml:space="preserve"> deliver </w:t>
-      </w:r>
-      <w:r>
-        <w:rPr>
-          <w:rFonts w:eastAsia="Times New Roman" w:cs="Times New Roman"/>
-          <w:b/>
-          <w:bCs/>
-          <w:noProof w:val="0"/>
-          <w:lang w:val="en-US"/>
-        </w:rPr>
-        <w:t>faster</w:t>
-      </w:r>
-      <w:r>
-        <w:rPr>
-          <w:rFonts w:eastAsia="Times New Roman" w:cs="Times New Roman"/>
-          <w:noProof w:val="0"/>
-          <w:lang w:val="en-US"/>
-        </w:rPr>
-        <w:t>, but the system might not fully cover all edge cases, exceptions, or nice-to-have features.</w:t>
+        <w:t xml:space="preserve"> deliver faster, but the system might not fully cover all edge cases, exceptions, or nice-to-have features.</w:t>
       </w:r>
     </w:p>
     <w:p>
@@ -1501,37 +852,17 @@
         <w:outlineLvl w:val="1"/>
         <w:rPr>
           <w:rFonts w:eastAsia="Times New Roman" w:cs="Times New Roman"/>
-          <w:b/>
-          <w:bCs/>
-          <w:noProof w:val="0"/>
-          <w:sz w:val="27"/>
-          <w:szCs w:val="27"/>
-          <w:lang w:val="en-US"/>
-        </w:rPr>
-      </w:pPr>
-      <w:r>
-        <w:rPr>
-          <w:rFonts w:eastAsia="Times New Roman" w:cs="Times New Roman"/>
-          <w:b/>
-          <w:bCs/>
-          <w:noProof w:val="0"/>
-          <w:sz w:val="27"/>
-          <w:szCs w:val="27"/>
-          <w:lang w:val="en-US"/>
-        </w:rPr>
-        <w:t xml:space="preserve">Rapid Development vs. </w:t>
-      </w:r>
-      <w:r>
-        <w:rPr>
-          <w:rFonts w:eastAsia="Times New Roman" w:cs="Times New Roman"/>
-          <w:b/>
-          <w:bCs/>
-          <w:noProof w:val="0"/>
-          <w:sz w:val="27"/>
-          <w:szCs w:val="27"/>
-          <w:lang w:val="en-US"/>
-        </w:rPr>
-        <w:t>Reliability</w:t>
+          <w:noProof w:val="0"/>
+          <w:lang w:val="en-US"/>
+        </w:rPr>
+      </w:pPr>
+      <w:r>
+        <w:rPr>
+          <w:rFonts w:eastAsia="Times New Roman" w:cs="Times New Roman"/>
+          <w:noProof w:val="0"/>
+          <w:lang w:val="en-US"/>
+        </w:rPr>
+        <w:t>Rapid Development vs. Reliability</w:t>
       </w:r>
     </w:p>
     <w:p>
@@ -1565,25 +896,7 @@
           <w:noProof w:val="0"/>
           <w:lang w:val="en-US"/>
         </w:rPr>
-        <w:t xml:space="preserve"> prioritize </w:t>
-      </w:r>
-      <w:r>
-        <w:rPr>
-          <w:rFonts w:eastAsia="Times New Roman" w:cs="Times New Roman"/>
-          <w:b/>
-          <w:bCs/>
-          <w:noProof w:val="0"/>
-          <w:lang w:val="en-US"/>
-        </w:rPr>
-        <w:t>Rapid Development</w:t>
-      </w:r>
-      <w:r>
-        <w:rPr>
-          <w:rFonts w:eastAsia="Times New Roman" w:cs="Times New Roman"/>
-          <w:noProof w:val="0"/>
-          <w:lang w:val="en-US"/>
-        </w:rPr>
-        <w:t xml:space="preserve">, </w:t>
+        <w:t xml:space="preserve"> prioritize Rapid Development, </w:t>
       </w:r>
       <w:r>
         <w:rPr>
@@ -1599,25 +912,7 @@
           <w:noProof w:val="0"/>
           <w:lang w:val="en-US"/>
         </w:rPr>
-        <w:t xml:space="preserve"> often sacrifice some level of </w:t>
-      </w:r>
-      <w:r>
-        <w:rPr>
-          <w:rFonts w:eastAsia="Times New Roman" w:cs="Times New Roman"/>
-          <w:b/>
-          <w:bCs/>
-          <w:noProof w:val="0"/>
-          <w:lang w:val="en-US"/>
-        </w:rPr>
-        <w:t>reliability</w:t>
-      </w:r>
-      <w:r>
-        <w:rPr>
-          <w:rFonts w:eastAsia="Times New Roman" w:cs="Times New Roman"/>
-          <w:noProof w:val="0"/>
-          <w:lang w:val="en-US"/>
-        </w:rPr>
-        <w:t xml:space="preserve"> in the initial stages.</w:t>
+        <w:t xml:space="preserve"> often sacrifice some level of reliability in the initial stages.</w:t>
       </w:r>
     </w:p>
     <w:p>
@@ -1636,20 +931,10 @@
       <w:r>
         <w:rPr>
           <w:rFonts w:eastAsia="Times New Roman" w:cs="Times New Roman"/>
-          <w:b/>
-          <w:bCs/>
-          <w:noProof w:val="0"/>
-          <w:lang w:val="en-US"/>
-        </w:rPr>
-        <w:t>Less time for thorough testing:</w:t>
-      </w:r>
-      <w:r>
-        <w:rPr>
-          <w:rFonts w:eastAsia="Times New Roman" w:cs="Times New Roman"/>
-          <w:noProof w:val="0"/>
-          <w:lang w:val="en-US"/>
-        </w:rPr>
-        <w:t xml:space="preserve"> </w:t>
+          <w:noProof w:val="0"/>
+          <w:lang w:val="en-US"/>
+        </w:rPr>
+        <w:t xml:space="preserve">Less time for thorough testing: </w:t>
       </w:r>
       <w:r>
         <w:rPr>
@@ -1684,8 +969,6 @@
       <w:r>
         <w:rPr>
           <w:rFonts w:eastAsia="Times New Roman" w:cs="Times New Roman"/>
-          <w:b/>
-          <w:bCs/>
           <w:noProof w:val="0"/>
           <w:lang w:val="en-US"/>
         </w:rPr>
@@ -1705,17 +988,7 @@
           <w:noProof w:val="0"/>
           <w:lang w:val="en-US"/>
         </w:rPr>
-        <w:t xml:space="preserve"> might hard-code certain values, ignore err</w:t>
-      </w:r>
-      <w:bookmarkStart w:id="0" w:name="_GoBack"/>
-      <w:bookmarkEnd w:id="0"/>
-      <w:r>
-        <w:rPr>
-          <w:rFonts w:eastAsia="Times New Roman" w:cs="Times New Roman"/>
-          <w:noProof w:val="0"/>
-          <w:lang w:val="en-US"/>
-        </w:rPr>
-        <w:t>or-checking, or assume ideal user behavior just to “make it work.”</w:t>
+        <w:t xml:space="preserve"> might hard-code certain values, ignore error-checking, or assume ideal user behavior just to “make it work.”</w:t>
       </w:r>
     </w:p>
     <w:p>
@@ -1734,21 +1007,534 @@
       <w:r>
         <w:rPr>
           <w:rFonts w:eastAsia="Times New Roman" w:cs="Times New Roman"/>
-          <w:b/>
-          <w:bCs/>
-          <w:noProof w:val="0"/>
-          <w:lang w:val="en-US"/>
-        </w:rPr>
-        <w:t>Higher risk of bugs or breakdowns</w:t>
-      </w:r>
-      <w:r>
-        <w:rPr>
-          <w:rFonts w:eastAsia="Times New Roman" w:cs="Times New Roman"/>
-          <w:noProof w:val="0"/>
-          <w:lang w:val="en-US"/>
-        </w:rPr>
-        <w:t xml:space="preserve"> in real-world usage, especially under unexpected inputs or workflows.</w:t>
-      </w:r>
+          <w:noProof w:val="0"/>
+          <w:lang w:val="en-US"/>
+        </w:rPr>
+        <w:t>Higher risk of bugs or breakdowns in real-world usage, especially under unexpected inputs or workflows.</w:t>
+      </w:r>
+    </w:p>
+    <w:p>
+      <w:pPr>
+        <w:spacing w:before="100" w:beforeAutospacing="1" w:after="100" w:afterAutospacing="1" w:line="240" w:lineRule="auto"/>
+        <w:rPr>
+          <w:rFonts w:eastAsia="Times New Roman" w:cs="Times New Roman"/>
+          <w:noProof w:val="0"/>
+          <w:lang w:val="en-US"/>
+        </w:rPr>
+      </w:pPr>
+    </w:p>
+    <w:p>
+      <w:pPr>
+        <w:spacing w:before="100" w:beforeAutospacing="1" w:after="100" w:afterAutospacing="1" w:line="240" w:lineRule="auto"/>
+        <w:rPr>
+          <w:rFonts w:eastAsia="Times New Roman" w:cs="Times New Roman"/>
+          <w:noProof w:val="0"/>
+          <w:sz w:val="36"/>
+          <w:szCs w:val="36"/>
+          <w:lang w:val="en-US"/>
+        </w:rPr>
+      </w:pPr>
+      <w:r>
+        <w:rPr>
+          <w:rFonts w:eastAsia="Times New Roman" w:cs="Times New Roman"/>
+          <w:noProof w:val="0"/>
+          <w:sz w:val="36"/>
+          <w:szCs w:val="36"/>
+          <w:lang w:val="en-US"/>
+        </w:rPr>
+        <w:t>2</w:t>
+      </w:r>
+      <w:r>
+        <w:rPr>
+          <w:rFonts w:eastAsia="Times New Roman" w:cs="Times New Roman"/>
+          <w:noProof w:val="0"/>
+          <w:sz w:val="36"/>
+          <w:szCs w:val="36"/>
+          <w:lang w:val="en-US"/>
+        </w:rPr>
+        <w:t>.</w:t>
+      </w:r>
+      <w:r>
+        <w:rPr>
+          <w:rFonts w:eastAsia="Times New Roman" w:cs="Times New Roman"/>
+          <w:noProof w:val="0"/>
+          <w:sz w:val="36"/>
+          <w:szCs w:val="36"/>
+          <w:lang w:val="en-US"/>
+        </w:rPr>
+        <w:t xml:space="preserve"> High Level Software Architecture</w:t>
+      </w:r>
+    </w:p>
+    <w:p>
+      <w:pPr>
+        <w:spacing w:before="100" w:beforeAutospacing="1" w:after="100" w:afterAutospacing="1" w:line="240" w:lineRule="auto"/>
+        <w:rPr>
+          <w:rFonts w:eastAsia="Times New Roman" w:cs="Times New Roman"/>
+          <w:noProof w:val="0"/>
+          <w:sz w:val="28"/>
+          <w:szCs w:val="28"/>
+          <w:lang w:val="en-US"/>
+        </w:rPr>
+      </w:pPr>
+      <w:r>
+        <w:rPr>
+          <w:rFonts w:eastAsia="Times New Roman" w:cs="Times New Roman"/>
+          <w:noProof w:val="0"/>
+          <w:sz w:val="28"/>
+          <w:szCs w:val="28"/>
+          <w:lang w:val="en-US"/>
+        </w:rPr>
+        <w:t xml:space="preserve">2.1. </w:t>
+      </w:r>
+      <w:r>
+        <w:rPr>
+          <w:rFonts w:eastAsia="Times New Roman" w:cs="Times New Roman"/>
+          <w:noProof w:val="0"/>
+          <w:sz w:val="28"/>
+          <w:szCs w:val="28"/>
+          <w:lang w:val="en-US"/>
+        </w:rPr>
+        <w:t>Business Logic Layer</w:t>
+      </w:r>
+    </w:p>
+    <w:p>
+      <w:pPr>
+        <w:spacing w:before="100" w:beforeAutospacing="1" w:after="100" w:afterAutospacing="1" w:line="240" w:lineRule="auto"/>
+        <w:rPr>
+          <w:rFonts w:eastAsia="Times New Roman" w:cs="Times New Roman"/>
+          <w:noProof w:val="0"/>
+          <w:lang w:val="en-US"/>
+        </w:rPr>
+      </w:pPr>
+      <w:r>
+        <w:rPr>
+          <w:rFonts w:eastAsia="Times New Roman" w:cs="Times New Roman"/>
+          <w:noProof w:val="0"/>
+          <w:lang w:val="en-US"/>
+        </w:rPr>
+        <w:t xml:space="preserve">The Business Logic Layer handles the core functionalities of the application by using control objects to process data received from the UI Layer. It can modify this data as needed while ensuring the consistency and integrity of the system and its information throughout the </w:t>
+      </w:r>
+      <w:r>
+        <w:rPr>
+          <w:rFonts w:eastAsia="Times New Roman" w:cs="Times New Roman"/>
+          <w:noProof w:val="0"/>
+          <w:lang w:val="en-US"/>
+        </w:rPr>
+        <w:lastRenderedPageBreak/>
+        <w:t>application. These control objects then interact with the Repository Layer to communicate with the database.</w:t>
+      </w:r>
+    </w:p>
+    <w:p>
+      <w:pPr>
+        <w:spacing w:before="100" w:beforeAutospacing="1" w:after="100" w:afterAutospacing="1" w:line="240" w:lineRule="auto"/>
+        <w:rPr>
+          <w:rFonts w:eastAsia="Times New Roman" w:cs="Times New Roman"/>
+          <w:noProof w:val="0"/>
+          <w:lang w:val="en-US"/>
+        </w:rPr>
+      </w:pPr>
+      <w:r>
+        <w:rPr>
+          <w:rFonts w:eastAsia="Times New Roman" w:cs="Times New Roman"/>
+          <w:noProof w:val="0"/>
+          <w:lang w:val="en-US"/>
+        </w:rPr>
+        <w:t>Class Proctoring Management Service</w:t>
+      </w:r>
+    </w:p>
+    <w:p>
+      <w:pPr>
+        <w:pStyle w:val="p1"/>
+        <w:numPr>
+          <w:ilvl w:val="0"/>
+          <w:numId w:val="11"/>
+        </w:numPr>
+      </w:pPr>
+      <w:r>
+        <w:t>The Class Proctoring Management Service consists of service objects responsible for managing the lifecycle of class proctoring sessions. This includes the creation, modification, and deletion of proctoring records. It also handles the assignment of Teaching Assistants (TAs) to specific proctoring sessions and oversees proctoring-related operations such as TA swap requests, ensuring that all scheduling and assignment rules are respected.</w:t>
+      </w:r>
+    </w:p>
+    <w:p>
+      <w:pPr>
+        <w:spacing w:before="100" w:beforeAutospacing="1" w:after="100" w:afterAutospacing="1" w:line="240" w:lineRule="auto"/>
+        <w:rPr>
+          <w:rFonts w:eastAsia="Times New Roman" w:cs="Times New Roman"/>
+          <w:noProof w:val="0"/>
+          <w:lang w:val="en-US"/>
+        </w:rPr>
+      </w:pPr>
+      <w:r>
+        <w:rPr>
+          <w:rFonts w:eastAsia="Times New Roman" w:cs="Times New Roman"/>
+          <w:noProof w:val="0"/>
+          <w:lang w:val="en-US"/>
+        </w:rPr>
+        <w:t>Authentication Management Service</w:t>
+      </w:r>
+    </w:p>
+    <w:p>
+      <w:pPr>
+        <w:pStyle w:val="p1"/>
+        <w:numPr>
+          <w:ilvl w:val="0"/>
+          <w:numId w:val="10"/>
+        </w:numPr>
+      </w:pPr>
+      <w:r>
+        <w:t>The Authentication Management Service handles the user login process by verifying credentials such as email and password. In addition to authentication, it identifies the user’s role or type (e.g., student, TA, instructor, admin), which is essential for determining access permissions and directing users to the appropriate parts of the system.</w:t>
+      </w:r>
+    </w:p>
+    <w:p>
+      <w:pPr>
+        <w:spacing w:before="100" w:beforeAutospacing="1" w:after="100" w:afterAutospacing="1" w:line="240" w:lineRule="auto"/>
+        <w:rPr>
+          <w:rFonts w:eastAsia="Times New Roman" w:cs="Times New Roman"/>
+          <w:noProof w:val="0"/>
+          <w:lang w:val="en-US"/>
+        </w:rPr>
+      </w:pPr>
+      <w:r>
+        <w:rPr>
+          <w:rFonts w:eastAsia="Times New Roman" w:cs="Times New Roman"/>
+          <w:noProof w:val="0"/>
+          <w:lang w:val="en-US"/>
+        </w:rPr>
+        <w:t xml:space="preserve">Log Management </w:t>
+      </w:r>
+      <w:r>
+        <w:rPr>
+          <w:rFonts w:eastAsia="Times New Roman" w:cs="Times New Roman"/>
+          <w:noProof w:val="0"/>
+          <w:lang w:val="en-US"/>
+        </w:rPr>
+        <w:t>Service</w:t>
+      </w:r>
+    </w:p>
+    <w:p>
+      <w:pPr>
+        <w:pStyle w:val="p1"/>
+        <w:numPr>
+          <w:ilvl w:val="0"/>
+          <w:numId w:val="10"/>
+        </w:numPr>
+      </w:pPr>
+      <w:r>
+        <w:t>The Log Management Service automatically records system interactions between users and the application. It captures key events such as user logins, requests, and other important actions to ensure traceability, support debugging, and enhance system monitoring.</w:t>
+      </w:r>
+    </w:p>
+    <w:p>
+      <w:pPr>
+        <w:spacing w:before="100" w:beforeAutospacing="1" w:after="100" w:afterAutospacing="1" w:line="240" w:lineRule="auto"/>
+        <w:rPr>
+          <w:rFonts w:eastAsia="Times New Roman" w:cs="Times New Roman"/>
+          <w:noProof w:val="0"/>
+          <w:lang w:val="en-US"/>
+        </w:rPr>
+      </w:pPr>
+      <w:r>
+        <w:rPr>
+          <w:rFonts w:eastAsia="Times New Roman" w:cs="Times New Roman"/>
+          <w:noProof w:val="0"/>
+          <w:lang w:val="en-US"/>
+        </w:rPr>
+        <w:t>Notification Service</w:t>
+      </w:r>
+    </w:p>
+    <w:p>
+      <w:pPr>
+        <w:pStyle w:val="p1"/>
+        <w:numPr>
+          <w:ilvl w:val="0"/>
+          <w:numId w:val="10"/>
+        </w:numPr>
+      </w:pPr>
+      <w:r>
+        <w:t>The Notification Service is responsible for informing users about important system events. Every significant action or request in the application is followed by a corresponding notification, such as confirmation messages, approvals, rejections, or reminders. This ensures that users stay informed and engaged with real-time updates throughout the system.</w:t>
+      </w:r>
+    </w:p>
+    <w:p>
+      <w:pPr>
+        <w:pStyle w:val="p1"/>
+      </w:pPr>
+      <w:r>
+        <w:t>User Service</w:t>
+      </w:r>
+    </w:p>
+    <w:p>
+      <w:pPr>
+        <w:pStyle w:val="p1"/>
+        <w:numPr>
+          <w:ilvl w:val="0"/>
+          <w:numId w:val="10"/>
+        </w:numPr>
+      </w:pPr>
+      <w:r>
+        <w:t>The User Service is responsible for managing user entities across the system. It handles operations such as user creation, retrieval, updating, and deletion. This service is also utilized by features like user profile pages, ensuring that user-related data is consistently and securely managed throughout the application.</w:t>
+      </w:r>
+    </w:p>
+    <w:p>
+      <w:pPr>
+        <w:pStyle w:val="p1"/>
+      </w:pPr>
+      <w:r>
+        <w:t>Workload Management Service</w:t>
+      </w:r>
+    </w:p>
+    <w:p>
+      <w:pPr>
+        <w:pStyle w:val="p1"/>
+        <w:numPr>
+          <w:ilvl w:val="0"/>
+          <w:numId w:val="10"/>
+        </w:numPr>
+      </w:pPr>
+      <w:r>
+        <w:t xml:space="preserve">The Workload Management Service is responsible for tracking and managing the workloads of Teaching Assistants (TAs). It allows TAs to submit their workload information, which is then reviewed by instructors for approval or rejection. This service </w:t>
+      </w:r>
+      <w:r>
+        <w:lastRenderedPageBreak/>
+        <w:t>ensures that workload records are accurately maintained and that instructors can monitor and regulate TA responsibilities effectively.</w:t>
+      </w:r>
+    </w:p>
+    <w:p>
+      <w:pPr>
+        <w:pStyle w:val="p1"/>
+      </w:pPr>
+      <w:r>
+        <w:t>Task Management Service</w:t>
+      </w:r>
+    </w:p>
+    <w:p>
+      <w:pPr>
+        <w:pStyle w:val="p1"/>
+        <w:numPr>
+          <w:ilvl w:val="0"/>
+          <w:numId w:val="10"/>
+        </w:numPr>
+      </w:pPr>
+      <w:r>
+        <w:t>The Task Management Service manages the definition and organization of task types within the system. It enables instructors to create, update, and delete various task categories—such as quizzes, exams, or assignments—that are used in proctoring and workload tracking. This service ensures consistency and flexibility in defining academic responsibilities.</w:t>
+      </w:r>
+    </w:p>
+    <w:p>
+      <w:pPr>
+        <w:pStyle w:val="p1"/>
+      </w:pPr>
+      <w:r>
+        <w:t>Request Management Service</w:t>
+      </w:r>
+    </w:p>
+    <w:p>
+      <w:pPr>
+        <w:pStyle w:val="p1"/>
+        <w:numPr>
+          <w:ilvl w:val="0"/>
+          <w:numId w:val="10"/>
+        </w:numPr>
+      </w:pPr>
+      <w:r>
+        <w:t>The Request Management Service is responsible for handling all types of proctoring-related requests within the system. This includes the creation, submission, approval, rejection, and cancellation of requests made by instructors, TAs, or administrators. Moreover, it handles swap requests and the assignment of TAs from other departments through the Dean’s Office. It ensures that each request follows the appropriate workflow based on user roles and that all decisions are logged and communicated to relevant parties through the Notification Service.</w:t>
+      </w:r>
+    </w:p>
+    <w:p>
+      <w:pPr>
+        <w:pStyle w:val="p1"/>
+      </w:pPr>
+      <w:r>
+        <w:t>Course Service</w:t>
+      </w:r>
+    </w:p>
+    <w:p>
+      <w:pPr>
+        <w:pStyle w:val="p1"/>
+        <w:numPr>
+          <w:ilvl w:val="0"/>
+          <w:numId w:val="10"/>
+        </w:numPr>
+      </w:pPr>
+      <w:r>
+        <w:t>The Course Service is responsible for managing all course-related operations within the system. This includes creating, updating, retrieving, and deleting course records, as well as associating courses with departments, instructors, and proctoring sessions.</w:t>
+      </w:r>
+    </w:p>
+    <w:p>
+      <w:pPr>
+        <w:pStyle w:val="p1"/>
+      </w:pPr>
+      <w:r>
+        <w:t>Student Service</w:t>
+      </w:r>
+    </w:p>
+    <w:p>
+      <w:pPr>
+        <w:pStyle w:val="p1"/>
+        <w:numPr>
+          <w:ilvl w:val="0"/>
+          <w:numId w:val="10"/>
+        </w:numPr>
+      </w:pPr>
+      <w:r>
+        <w:t>The Student Service is responsible for managing all student-related operations within the system. This includes creating, updating, retrieving, and deleting student records, as well as associating students with courses, departments, and relevant system activities such as proctoring or requests.</w:t>
+      </w:r>
+    </w:p>
+    <w:p>
+      <w:pPr>
+        <w:pStyle w:val="p1"/>
+        <w:rPr>
+          <w:sz w:val="28"/>
+          <w:szCs w:val="28"/>
+        </w:rPr>
+      </w:pPr>
+      <w:r>
+        <w:rPr>
+          <w:sz w:val="28"/>
+          <w:szCs w:val="28"/>
+        </w:rPr>
+        <w:t xml:space="preserve">2.2. </w:t>
+      </w:r>
+      <w:r>
+        <w:rPr>
+          <w:sz w:val="28"/>
+          <w:szCs w:val="28"/>
+        </w:rPr>
+        <w:t>Repository Layer</w:t>
+      </w:r>
+    </w:p>
+    <w:p>
+      <w:pPr>
+        <w:pStyle w:val="p1"/>
+      </w:pPr>
+      <w:r>
+        <w:t>The Repository Layer serves as an intermediary between the Business Logic Layer and the underlying data storage. It is responsible for handling all data retrieval, persistence, and query operations, while providing a clean and consistent interface for the Business Logic Layer to interact with the database. This layer ensures separation of concerns by isolating data access logic from business rules.</w:t>
+      </w:r>
+    </w:p>
+    <w:p>
+      <w:pPr>
+        <w:pStyle w:val="p1"/>
+      </w:pPr>
+      <w:r>
+        <w:t>Database Repository</w:t>
+      </w:r>
+    </w:p>
+    <w:p>
+      <w:pPr>
+        <w:pStyle w:val="p1"/>
+        <w:numPr>
+          <w:ilvl w:val="0"/>
+          <w:numId w:val="10"/>
+        </w:numPr>
+      </w:pPr>
+      <w:r>
+        <w:t>This package contains classes responsible for managing interactions with the database.</w:t>
+      </w:r>
+    </w:p>
+    <w:p>
+      <w:pPr>
+        <w:pStyle w:val="p1"/>
+        <w:rPr>
+          <w:sz w:val="28"/>
+          <w:szCs w:val="28"/>
+        </w:rPr>
+      </w:pPr>
+      <w:r>
+        <w:rPr>
+          <w:sz w:val="28"/>
+          <w:szCs w:val="28"/>
+        </w:rPr>
+        <w:lastRenderedPageBreak/>
+        <w:t xml:space="preserve">2.3. </w:t>
+      </w:r>
+      <w:r>
+        <w:rPr>
+          <w:sz w:val="28"/>
+          <w:szCs w:val="28"/>
+        </w:rPr>
+        <w:t>Data Layer</w:t>
+      </w:r>
+    </w:p>
+    <w:p>
+      <w:pPr>
+        <w:pStyle w:val="p1"/>
+      </w:pPr>
+      <w:r>
+        <w:t>The Data Layer is responsible for the physical storage and retrieval of data from databases or other external sources. It ensures data security, integrity, and persistence through two main components:</w:t>
+      </w:r>
+    </w:p>
+    <w:p>
+      <w:pPr>
+        <w:pStyle w:val="p1"/>
+      </w:pPr>
+      <w:r>
+        <w:t>FileSystem</w:t>
+      </w:r>
+    </w:p>
+    <w:p>
+      <w:pPr>
+        <w:pStyle w:val="p1"/>
+        <w:numPr>
+          <w:ilvl w:val="0"/>
+          <w:numId w:val="15"/>
+        </w:numPr>
+      </w:pPr>
+      <w:r>
+        <w:t>Manages file-based storage operations (e.g., storing and retrieving images, documents).</w:t>
+      </w:r>
+    </w:p>
+    <w:p>
+      <w:pPr>
+        <w:pStyle w:val="p1"/>
+        <w:numPr>
+          <w:ilvl w:val="0"/>
+          <w:numId w:val="15"/>
+        </w:numPr>
+      </w:pPr>
+      <w:r>
+        <w:t>Directly interacts with the Image Service (Business Logic Layer) for file handling.</w:t>
+      </w:r>
+    </w:p>
+    <w:p>
+      <w:pPr>
+        <w:pStyle w:val="p1"/>
+      </w:pPr>
+      <w:r>
+        <w:t>Databas</w:t>
+      </w:r>
+      <w:r>
+        <w:t>e</w:t>
+      </w:r>
+    </w:p>
+    <w:p>
+      <w:pPr>
+        <w:pStyle w:val="p1"/>
+        <w:numPr>
+          <w:ilvl w:val="0"/>
+          <w:numId w:val="16"/>
+        </w:numPr>
+      </w:pPr>
+      <w:r>
+        <w:t>Handles structured data storage and retrieval (e.g., user records, application data).</w:t>
+      </w:r>
+    </w:p>
+    <w:p>
+      <w:pPr>
+        <w:pStyle w:val="p1"/>
+        <w:numPr>
+          <w:ilvl w:val="0"/>
+          <w:numId w:val="16"/>
+        </w:numPr>
+      </w:pPr>
+      <w:r>
+        <w:t>Connects with the Database Repository (Business Logic Layer) for data operations.</w:t>
+      </w:r>
+    </w:p>
+    <w:p>
+      <w:pPr>
+        <w:pStyle w:val="p1"/>
+      </w:pPr>
+    </w:p>
+    <w:p>
+      <w:pPr>
+        <w:pStyle w:val="p1"/>
+      </w:pPr>
     </w:p>
     <w:p>
       <w:pPr>
@@ -1786,7 +1572,7 @@
 </file>
 
 <file path=word/numbering.xml><?xml version="1.0" encoding="utf-8"?>
-<w:numbering xmlns:wpc="http://schemas.microsoft.com/office/word/2010/wordprocessingCanvas" xmlns:cx="http://schemas.microsoft.com/office/drawing/2014/chartex" xmlns:mc="http://schemas.openxmlformats.org/markup-compatibility/2006" xmlns:o="urn:schemas-microsoft-com:office:office" xmlns:r="http://schemas.openxmlformats.org/officeDocument/2006/relationships" xmlns:m="http://schemas.openxmlformats.org/officeDocument/2006/math" xmlns:v="urn:schemas-microsoft-com:vml" xmlns:wp14="http://schemas.microsoft.com/office/word/2010/wordprocessingDrawing" xmlns:wp="http://schemas.openxmlformats.org/drawingml/2006/wordprocessingDrawing" xmlns:w10="urn:schemas-microsoft-com:office:word" xmlns:w="http://schemas.openxmlformats.org/wordprocessingml/2006/main" xmlns:w14="http://schemas.microsoft.com/office/word/2010/wordml" xmlns:w15="http://schemas.microsoft.com/office/word/2012/wordml" xmlns:w16se="http://schemas.microsoft.com/office/word/2015/wordml/symex" xmlns:wpg="http://schemas.microsoft.com/office/word/2010/wordprocessingGroup" xmlns:wpi="http://schemas.microsoft.com/office/word/2010/wordprocessingInk" xmlns:wne="http://schemas.microsoft.com/office/word/2006/wordml" xmlns:wps="http://schemas.microsoft.com/office/word/2010/wordprocessingShape" mc:Ignorable="w14 w15 w16se wp14">
+<w:numbering xmlns:wpc="http://schemas.microsoft.com/office/word/2010/wordprocessingCanvas" xmlns:cx="http://schemas.microsoft.com/office/drawing/2014/chartex" xmlns:cx1="http://schemas.microsoft.com/office/drawing/2015/9/8/chartex" xmlns:cx2="http://schemas.microsoft.com/office/drawing/2015/10/21/chartex" xmlns:cx3="http://schemas.microsoft.com/office/drawing/2016/5/9/chartex" xmlns:cx4="http://schemas.microsoft.com/office/drawing/2016/5/10/chartex" xmlns:cx5="http://schemas.microsoft.com/office/drawing/2016/5/11/chartex" xmlns:cx6="http://schemas.microsoft.com/office/drawing/2016/5/12/chartex" xmlns:cx7="http://schemas.microsoft.com/office/drawing/2016/5/13/chartex" xmlns:cx8="http://schemas.microsoft.com/office/drawing/2016/5/14/chartex" xmlns:mc="http://schemas.openxmlformats.org/markup-compatibility/2006" xmlns:aink="http://schemas.microsoft.com/office/drawing/2016/ink" xmlns:am3d="http://schemas.microsoft.com/office/drawing/2017/model3d" xmlns:o="urn:schemas-microsoft-com:office:office" xmlns:oel="http://schemas.microsoft.com/office/2019/extlst" xmlns:r="http://schemas.openxmlformats.org/officeDocument/2006/relationships" xmlns:m="http://schemas.openxmlformats.org/officeDocument/2006/math" xmlns:v="urn:schemas-microsoft-com:vml" xmlns:wp14="http://schemas.microsoft.com/office/word/2010/wordprocessingDrawing" xmlns:wp="http://schemas.openxmlformats.org/drawingml/2006/wordprocessingDrawing" xmlns:w10="urn:schemas-microsoft-com:office:word" xmlns:w="http://schemas.openxmlformats.org/wordprocessingml/2006/main" xmlns:w14="http://schemas.microsoft.com/office/word/2010/wordml" xmlns:w15="http://schemas.microsoft.com/office/word/2012/wordml" xmlns:w16cex="http://schemas.microsoft.com/office/word/2018/wordml/cex" xmlns:w16cid="http://schemas.microsoft.com/office/word/2016/wordml/cid" xmlns:w16="http://schemas.microsoft.com/office/word/2018/wordml" xmlns:w16du="http://schemas.microsoft.com/office/word/2023/wordml/word16du" xmlns:w16sdtdh="http://schemas.microsoft.com/office/word/2020/wordml/sdtdatahash" xmlns:w16sdtfl="http://schemas.microsoft.com/office/word/2024/wordml/sdtformatlock" xmlns:w16se="http://schemas.microsoft.com/office/word/2015/wordml/symex" xmlns:wpg="http://schemas.microsoft.com/office/word/2010/wordprocessingGroup" xmlns:wpi="http://schemas.microsoft.com/office/word/2010/wordprocessingInk" xmlns:wne="http://schemas.microsoft.com/office/word/2006/wordml" xmlns:wps="http://schemas.microsoft.com/office/word/2010/wordprocessingShape" mc:Ignorable="w14 w15 w16se w16cid w16 w16cex w16sdtdh w16sdtfl w16du wp14">
   <w:abstractNum w:abstractNumId="0" w15:restartNumberingAfterBreak="0">
     <w:nsid w:val="039B75E9"/>
     <w:multiLevelType w:val="multilevel"/>
@@ -2682,6 +2468,268 @@
     </w:lvl>
   </w:abstractNum>
   <w:abstractNum w:abstractNumId="6" w15:restartNumberingAfterBreak="0">
+    <w:nsid w:val="1CE248B1"/>
+    <w:multiLevelType w:val="hybridMultilevel"/>
+    <w:tmpl w:val="D2DE3324"/>
+    <w:lvl w:ilvl="0" w:tplc="041F0003">
+      <w:start w:val="1"/>
+      <w:numFmt w:val="bullet"/>
+      <w:lvlText w:val="o"/>
+      <w:lvlJc w:val="left"/>
+      <w:pPr>
+        <w:ind w:left="720" w:hanging="360"/>
+      </w:pPr>
+      <w:rPr>
+        <w:rFonts w:ascii="Courier New" w:hAnsi="Courier New" w:hint="default"/>
+      </w:rPr>
+    </w:lvl>
+    <w:lvl w:ilvl="1" w:tplc="041F0003" w:tentative="1">
+      <w:start w:val="1"/>
+      <w:numFmt w:val="bullet"/>
+      <w:lvlText w:val="o"/>
+      <w:lvlJc w:val="left"/>
+      <w:pPr>
+        <w:ind w:left="1440" w:hanging="360"/>
+      </w:pPr>
+      <w:rPr>
+        <w:rFonts w:ascii="Courier New" w:hAnsi="Courier New" w:cs="Courier New" w:hint="default"/>
+      </w:rPr>
+    </w:lvl>
+    <w:lvl w:ilvl="2" w:tplc="041F0005" w:tentative="1">
+      <w:start w:val="1"/>
+      <w:numFmt w:val="bullet"/>
+      <w:lvlText w:val=""/>
+      <w:lvlJc w:val="left"/>
+      <w:pPr>
+        <w:ind w:left="2160" w:hanging="360"/>
+      </w:pPr>
+      <w:rPr>
+        <w:rFonts w:ascii="Wingdings" w:hAnsi="Wingdings" w:hint="default"/>
+      </w:rPr>
+    </w:lvl>
+    <w:lvl w:ilvl="3" w:tplc="041F0001" w:tentative="1">
+      <w:start w:val="1"/>
+      <w:numFmt w:val="bullet"/>
+      <w:lvlText w:val=""/>
+      <w:lvlJc w:val="left"/>
+      <w:pPr>
+        <w:ind w:left="2880" w:hanging="360"/>
+      </w:pPr>
+      <w:rPr>
+        <w:rFonts w:ascii="Symbol" w:hAnsi="Symbol" w:hint="default"/>
+      </w:rPr>
+    </w:lvl>
+    <w:lvl w:ilvl="4" w:tplc="041F0003" w:tentative="1">
+      <w:start w:val="1"/>
+      <w:numFmt w:val="bullet"/>
+      <w:lvlText w:val="o"/>
+      <w:lvlJc w:val="left"/>
+      <w:pPr>
+        <w:ind w:left="3600" w:hanging="360"/>
+      </w:pPr>
+      <w:rPr>
+        <w:rFonts w:ascii="Courier New" w:hAnsi="Courier New" w:cs="Courier New" w:hint="default"/>
+      </w:rPr>
+    </w:lvl>
+    <w:lvl w:ilvl="5" w:tplc="041F0005" w:tentative="1">
+      <w:start w:val="1"/>
+      <w:numFmt w:val="bullet"/>
+      <w:lvlText w:val=""/>
+      <w:lvlJc w:val="left"/>
+      <w:pPr>
+        <w:ind w:left="4320" w:hanging="360"/>
+      </w:pPr>
+      <w:rPr>
+        <w:rFonts w:ascii="Wingdings" w:hAnsi="Wingdings" w:hint="default"/>
+      </w:rPr>
+    </w:lvl>
+    <w:lvl w:ilvl="6" w:tplc="041F0001" w:tentative="1">
+      <w:start w:val="1"/>
+      <w:numFmt w:val="bullet"/>
+      <w:lvlText w:val=""/>
+      <w:lvlJc w:val="left"/>
+      <w:pPr>
+        <w:ind w:left="5040" w:hanging="360"/>
+      </w:pPr>
+      <w:rPr>
+        <w:rFonts w:ascii="Symbol" w:hAnsi="Symbol" w:hint="default"/>
+      </w:rPr>
+    </w:lvl>
+    <w:lvl w:ilvl="7" w:tplc="041F0003" w:tentative="1">
+      <w:start w:val="1"/>
+      <w:numFmt w:val="bullet"/>
+      <w:lvlText w:val="o"/>
+      <w:lvlJc w:val="left"/>
+      <w:pPr>
+        <w:ind w:left="5760" w:hanging="360"/>
+      </w:pPr>
+      <w:rPr>
+        <w:rFonts w:ascii="Courier New" w:hAnsi="Courier New" w:cs="Courier New" w:hint="default"/>
+      </w:rPr>
+    </w:lvl>
+    <w:lvl w:ilvl="8" w:tplc="041F0005" w:tentative="1">
+      <w:start w:val="1"/>
+      <w:numFmt w:val="bullet"/>
+      <w:lvlText w:val=""/>
+      <w:lvlJc w:val="left"/>
+      <w:pPr>
+        <w:ind w:left="6480" w:hanging="360"/>
+      </w:pPr>
+      <w:rPr>
+        <w:rFonts w:ascii="Wingdings" w:hAnsi="Wingdings" w:hint="default"/>
+      </w:rPr>
+    </w:lvl>
+  </w:abstractNum>
+  <w:abstractNum w:abstractNumId="7" w15:restartNumberingAfterBreak="0">
+    <w:nsid w:val="1E183458"/>
+    <w:multiLevelType w:val="multilevel"/>
+    <w:tmpl w:val="C63207CE"/>
+    <w:lvl w:ilvl="0">
+      <w:start w:val="1"/>
+      <w:numFmt w:val="bullet"/>
+      <w:lvlText w:val=""/>
+      <w:lvlJc w:val="left"/>
+      <w:pPr>
+        <w:tabs>
+          <w:tab w:val="num" w:pos="720"/>
+        </w:tabs>
+        <w:ind w:left="720" w:hanging="360"/>
+      </w:pPr>
+      <w:rPr>
+        <w:rFonts w:ascii="Symbol" w:hAnsi="Symbol" w:hint="default"/>
+        <w:sz w:val="20"/>
+      </w:rPr>
+    </w:lvl>
+    <w:lvl w:ilvl="1" w:tentative="1">
+      <w:start w:val="1"/>
+      <w:numFmt w:val="bullet"/>
+      <w:lvlText w:val="o"/>
+      <w:lvlJc w:val="left"/>
+      <w:pPr>
+        <w:tabs>
+          <w:tab w:val="num" w:pos="1440"/>
+        </w:tabs>
+        <w:ind w:left="1440" w:hanging="360"/>
+      </w:pPr>
+      <w:rPr>
+        <w:rFonts w:ascii="Courier New" w:hAnsi="Courier New" w:hint="default"/>
+        <w:sz w:val="20"/>
+      </w:rPr>
+    </w:lvl>
+    <w:lvl w:ilvl="2" w:tentative="1">
+      <w:start w:val="1"/>
+      <w:numFmt w:val="bullet"/>
+      <w:lvlText w:val=""/>
+      <w:lvlJc w:val="left"/>
+      <w:pPr>
+        <w:tabs>
+          <w:tab w:val="num" w:pos="2160"/>
+        </w:tabs>
+        <w:ind w:left="2160" w:hanging="360"/>
+      </w:pPr>
+      <w:rPr>
+        <w:rFonts w:ascii="Wingdings" w:hAnsi="Wingdings" w:hint="default"/>
+        <w:sz w:val="20"/>
+      </w:rPr>
+    </w:lvl>
+    <w:lvl w:ilvl="3" w:tentative="1">
+      <w:start w:val="1"/>
+      <w:numFmt w:val="bullet"/>
+      <w:lvlText w:val=""/>
+      <w:lvlJc w:val="left"/>
+      <w:pPr>
+        <w:tabs>
+          <w:tab w:val="num" w:pos="2880"/>
+        </w:tabs>
+        <w:ind w:left="2880" w:hanging="360"/>
+      </w:pPr>
+      <w:rPr>
+        <w:rFonts w:ascii="Wingdings" w:hAnsi="Wingdings" w:hint="default"/>
+        <w:sz w:val="20"/>
+      </w:rPr>
+    </w:lvl>
+    <w:lvl w:ilvl="4" w:tentative="1">
+      <w:start w:val="1"/>
+      <w:numFmt w:val="bullet"/>
+      <w:lvlText w:val=""/>
+      <w:lvlJc w:val="left"/>
+      <w:pPr>
+        <w:tabs>
+          <w:tab w:val="num" w:pos="3600"/>
+        </w:tabs>
+        <w:ind w:left="3600" w:hanging="360"/>
+      </w:pPr>
+      <w:rPr>
+        <w:rFonts w:ascii="Wingdings" w:hAnsi="Wingdings" w:hint="default"/>
+        <w:sz w:val="20"/>
+      </w:rPr>
+    </w:lvl>
+    <w:lvl w:ilvl="5" w:tentative="1">
+      <w:start w:val="1"/>
+      <w:numFmt w:val="bullet"/>
+      <w:lvlText w:val=""/>
+      <w:lvlJc w:val="left"/>
+      <w:pPr>
+        <w:tabs>
+          <w:tab w:val="num" w:pos="4320"/>
+        </w:tabs>
+        <w:ind w:left="4320" w:hanging="360"/>
+      </w:pPr>
+      <w:rPr>
+        <w:rFonts w:ascii="Wingdings" w:hAnsi="Wingdings" w:hint="default"/>
+        <w:sz w:val="20"/>
+      </w:rPr>
+    </w:lvl>
+    <w:lvl w:ilvl="6" w:tentative="1">
+      <w:start w:val="1"/>
+      <w:numFmt w:val="bullet"/>
+      <w:lvlText w:val=""/>
+      <w:lvlJc w:val="left"/>
+      <w:pPr>
+        <w:tabs>
+          <w:tab w:val="num" w:pos="5040"/>
+        </w:tabs>
+        <w:ind w:left="5040" w:hanging="360"/>
+      </w:pPr>
+      <w:rPr>
+        <w:rFonts w:ascii="Wingdings" w:hAnsi="Wingdings" w:hint="default"/>
+        <w:sz w:val="20"/>
+      </w:rPr>
+    </w:lvl>
+    <w:lvl w:ilvl="7" w:tentative="1">
+      <w:start w:val="1"/>
+      <w:numFmt w:val="bullet"/>
+      <w:lvlText w:val=""/>
+      <w:lvlJc w:val="left"/>
+      <w:pPr>
+        <w:tabs>
+          <w:tab w:val="num" w:pos="5760"/>
+        </w:tabs>
+        <w:ind w:left="5760" w:hanging="360"/>
+      </w:pPr>
+      <w:rPr>
+        <w:rFonts w:ascii="Wingdings" w:hAnsi="Wingdings" w:hint="default"/>
+        <w:sz w:val="20"/>
+      </w:rPr>
+    </w:lvl>
+    <w:lvl w:ilvl="8" w:tentative="1">
+      <w:start w:val="1"/>
+      <w:numFmt w:val="bullet"/>
+      <w:lvlText w:val=""/>
+      <w:lvlJc w:val="left"/>
+      <w:pPr>
+        <w:tabs>
+          <w:tab w:val="num" w:pos="6480"/>
+        </w:tabs>
+        <w:ind w:left="6480" w:hanging="360"/>
+      </w:pPr>
+      <w:rPr>
+        <w:rFonts w:ascii="Wingdings" w:hAnsi="Wingdings" w:hint="default"/>
+        <w:sz w:val="20"/>
+      </w:rPr>
+    </w:lvl>
+  </w:abstractNum>
+  <w:abstractNum w:abstractNumId="8" w15:restartNumberingAfterBreak="0">
     <w:nsid w:val="27A1152F"/>
     <w:multiLevelType w:val="multilevel"/>
     <w:tmpl w:val="BDC24C68"/>
@@ -2830,7 +2878,7 @@
       </w:rPr>
     </w:lvl>
   </w:abstractNum>
-  <w:abstractNum w:abstractNumId="7" w15:restartNumberingAfterBreak="0">
+  <w:abstractNum w:abstractNumId="9" w15:restartNumberingAfterBreak="0">
     <w:nsid w:val="2BC855C4"/>
     <w:multiLevelType w:val="multilevel"/>
     <w:tmpl w:val="357C54E8"/>
@@ -2979,7 +3027,677 @@
       </w:rPr>
     </w:lvl>
   </w:abstractNum>
-  <w:abstractNum w:abstractNumId="8" w15:restartNumberingAfterBreak="0">
+  <w:abstractNum w:abstractNumId="10" w15:restartNumberingAfterBreak="0">
+    <w:nsid w:val="34B0145C"/>
+    <w:multiLevelType w:val="hybridMultilevel"/>
+    <w:tmpl w:val="C76ACFF6"/>
+    <w:lvl w:ilvl="0" w:tplc="041F0003">
+      <w:start w:val="1"/>
+      <w:numFmt w:val="bullet"/>
+      <w:lvlText w:val="o"/>
+      <w:lvlJc w:val="left"/>
+      <w:pPr>
+        <w:ind w:left="720" w:hanging="360"/>
+      </w:pPr>
+      <w:rPr>
+        <w:rFonts w:ascii="Courier New" w:hAnsi="Courier New" w:hint="default"/>
+      </w:rPr>
+    </w:lvl>
+    <w:lvl w:ilvl="1" w:tplc="041F0003" w:tentative="1">
+      <w:start w:val="1"/>
+      <w:numFmt w:val="bullet"/>
+      <w:lvlText w:val="o"/>
+      <w:lvlJc w:val="left"/>
+      <w:pPr>
+        <w:ind w:left="1440" w:hanging="360"/>
+      </w:pPr>
+      <w:rPr>
+        <w:rFonts w:ascii="Courier New" w:hAnsi="Courier New" w:cs="Courier New" w:hint="default"/>
+      </w:rPr>
+    </w:lvl>
+    <w:lvl w:ilvl="2" w:tplc="041F0005" w:tentative="1">
+      <w:start w:val="1"/>
+      <w:numFmt w:val="bullet"/>
+      <w:lvlText w:val=""/>
+      <w:lvlJc w:val="left"/>
+      <w:pPr>
+        <w:ind w:left="2160" w:hanging="360"/>
+      </w:pPr>
+      <w:rPr>
+        <w:rFonts w:ascii="Wingdings" w:hAnsi="Wingdings" w:hint="default"/>
+      </w:rPr>
+    </w:lvl>
+    <w:lvl w:ilvl="3" w:tplc="041F0001" w:tentative="1">
+      <w:start w:val="1"/>
+      <w:numFmt w:val="bullet"/>
+      <w:lvlText w:val=""/>
+      <w:lvlJc w:val="left"/>
+      <w:pPr>
+        <w:ind w:left="2880" w:hanging="360"/>
+      </w:pPr>
+      <w:rPr>
+        <w:rFonts w:ascii="Symbol" w:hAnsi="Symbol" w:hint="default"/>
+      </w:rPr>
+    </w:lvl>
+    <w:lvl w:ilvl="4" w:tplc="041F0003" w:tentative="1">
+      <w:start w:val="1"/>
+      <w:numFmt w:val="bullet"/>
+      <w:lvlText w:val="o"/>
+      <w:lvlJc w:val="left"/>
+      <w:pPr>
+        <w:ind w:left="3600" w:hanging="360"/>
+      </w:pPr>
+      <w:rPr>
+        <w:rFonts w:ascii="Courier New" w:hAnsi="Courier New" w:cs="Courier New" w:hint="default"/>
+      </w:rPr>
+    </w:lvl>
+    <w:lvl w:ilvl="5" w:tplc="041F0005" w:tentative="1">
+      <w:start w:val="1"/>
+      <w:numFmt w:val="bullet"/>
+      <w:lvlText w:val=""/>
+      <w:lvlJc w:val="left"/>
+      <w:pPr>
+        <w:ind w:left="4320" w:hanging="360"/>
+      </w:pPr>
+      <w:rPr>
+        <w:rFonts w:ascii="Wingdings" w:hAnsi="Wingdings" w:hint="default"/>
+      </w:rPr>
+    </w:lvl>
+    <w:lvl w:ilvl="6" w:tplc="041F0001" w:tentative="1">
+      <w:start w:val="1"/>
+      <w:numFmt w:val="bullet"/>
+      <w:lvlText w:val=""/>
+      <w:lvlJc w:val="left"/>
+      <w:pPr>
+        <w:ind w:left="5040" w:hanging="360"/>
+      </w:pPr>
+      <w:rPr>
+        <w:rFonts w:ascii="Symbol" w:hAnsi="Symbol" w:hint="default"/>
+      </w:rPr>
+    </w:lvl>
+    <w:lvl w:ilvl="7" w:tplc="041F0003" w:tentative="1">
+      <w:start w:val="1"/>
+      <w:numFmt w:val="bullet"/>
+      <w:lvlText w:val="o"/>
+      <w:lvlJc w:val="left"/>
+      <w:pPr>
+        <w:ind w:left="5760" w:hanging="360"/>
+      </w:pPr>
+      <w:rPr>
+        <w:rFonts w:ascii="Courier New" w:hAnsi="Courier New" w:cs="Courier New" w:hint="default"/>
+      </w:rPr>
+    </w:lvl>
+    <w:lvl w:ilvl="8" w:tplc="041F0005" w:tentative="1">
+      <w:start w:val="1"/>
+      <w:numFmt w:val="bullet"/>
+      <w:lvlText w:val=""/>
+      <w:lvlJc w:val="left"/>
+      <w:pPr>
+        <w:ind w:left="6480" w:hanging="360"/>
+      </w:pPr>
+      <w:rPr>
+        <w:rFonts w:ascii="Wingdings" w:hAnsi="Wingdings" w:hint="default"/>
+      </w:rPr>
+    </w:lvl>
+  </w:abstractNum>
+  <w:abstractNum w:abstractNumId="11" w15:restartNumberingAfterBreak="0">
+    <w:nsid w:val="46F322B4"/>
+    <w:multiLevelType w:val="multilevel"/>
+    <w:tmpl w:val="10DACF10"/>
+    <w:lvl w:ilvl="0">
+      <w:start w:val="1"/>
+      <w:numFmt w:val="bullet"/>
+      <w:lvlText w:val="o"/>
+      <w:lvlJc w:val="left"/>
+      <w:pPr>
+        <w:ind w:left="720" w:hanging="360"/>
+      </w:pPr>
+      <w:rPr>
+        <w:rFonts w:ascii="Courier New" w:hAnsi="Courier New" w:hint="default"/>
+        <w:sz w:val="20"/>
+      </w:rPr>
+    </w:lvl>
+    <w:lvl w:ilvl="1" w:tentative="1">
+      <w:start w:val="1"/>
+      <w:numFmt w:val="bullet"/>
+      <w:lvlText w:val="o"/>
+      <w:lvlJc w:val="left"/>
+      <w:pPr>
+        <w:tabs>
+          <w:tab w:val="num" w:pos="1440"/>
+        </w:tabs>
+        <w:ind w:left="1440" w:hanging="360"/>
+      </w:pPr>
+      <w:rPr>
+        <w:rFonts w:ascii="Courier New" w:hAnsi="Courier New" w:hint="default"/>
+        <w:sz w:val="20"/>
+      </w:rPr>
+    </w:lvl>
+    <w:lvl w:ilvl="2" w:tentative="1">
+      <w:start w:val="1"/>
+      <w:numFmt w:val="bullet"/>
+      <w:lvlText w:val=""/>
+      <w:lvlJc w:val="left"/>
+      <w:pPr>
+        <w:tabs>
+          <w:tab w:val="num" w:pos="2160"/>
+        </w:tabs>
+        <w:ind w:left="2160" w:hanging="360"/>
+      </w:pPr>
+      <w:rPr>
+        <w:rFonts w:ascii="Wingdings" w:hAnsi="Wingdings" w:hint="default"/>
+        <w:sz w:val="20"/>
+      </w:rPr>
+    </w:lvl>
+    <w:lvl w:ilvl="3" w:tentative="1">
+      <w:start w:val="1"/>
+      <w:numFmt w:val="bullet"/>
+      <w:lvlText w:val=""/>
+      <w:lvlJc w:val="left"/>
+      <w:pPr>
+        <w:tabs>
+          <w:tab w:val="num" w:pos="2880"/>
+        </w:tabs>
+        <w:ind w:left="2880" w:hanging="360"/>
+      </w:pPr>
+      <w:rPr>
+        <w:rFonts w:ascii="Wingdings" w:hAnsi="Wingdings" w:hint="default"/>
+        <w:sz w:val="20"/>
+      </w:rPr>
+    </w:lvl>
+    <w:lvl w:ilvl="4" w:tentative="1">
+      <w:start w:val="1"/>
+      <w:numFmt w:val="bullet"/>
+      <w:lvlText w:val=""/>
+      <w:lvlJc w:val="left"/>
+      <w:pPr>
+        <w:tabs>
+          <w:tab w:val="num" w:pos="3600"/>
+        </w:tabs>
+        <w:ind w:left="3600" w:hanging="360"/>
+      </w:pPr>
+      <w:rPr>
+        <w:rFonts w:ascii="Wingdings" w:hAnsi="Wingdings" w:hint="default"/>
+        <w:sz w:val="20"/>
+      </w:rPr>
+    </w:lvl>
+    <w:lvl w:ilvl="5" w:tentative="1">
+      <w:start w:val="1"/>
+      <w:numFmt w:val="bullet"/>
+      <w:lvlText w:val=""/>
+      <w:lvlJc w:val="left"/>
+      <w:pPr>
+        <w:tabs>
+          <w:tab w:val="num" w:pos="4320"/>
+        </w:tabs>
+        <w:ind w:left="4320" w:hanging="360"/>
+      </w:pPr>
+      <w:rPr>
+        <w:rFonts w:ascii="Wingdings" w:hAnsi="Wingdings" w:hint="default"/>
+        <w:sz w:val="20"/>
+      </w:rPr>
+    </w:lvl>
+    <w:lvl w:ilvl="6" w:tentative="1">
+      <w:start w:val="1"/>
+      <w:numFmt w:val="bullet"/>
+      <w:lvlText w:val=""/>
+      <w:lvlJc w:val="left"/>
+      <w:pPr>
+        <w:tabs>
+          <w:tab w:val="num" w:pos="5040"/>
+        </w:tabs>
+        <w:ind w:left="5040" w:hanging="360"/>
+      </w:pPr>
+      <w:rPr>
+        <w:rFonts w:ascii="Wingdings" w:hAnsi="Wingdings" w:hint="default"/>
+        <w:sz w:val="20"/>
+      </w:rPr>
+    </w:lvl>
+    <w:lvl w:ilvl="7" w:tentative="1">
+      <w:start w:val="1"/>
+      <w:numFmt w:val="bullet"/>
+      <w:lvlText w:val=""/>
+      <w:lvlJc w:val="left"/>
+      <w:pPr>
+        <w:tabs>
+          <w:tab w:val="num" w:pos="5760"/>
+        </w:tabs>
+        <w:ind w:left="5760" w:hanging="360"/>
+      </w:pPr>
+      <w:rPr>
+        <w:rFonts w:ascii="Wingdings" w:hAnsi="Wingdings" w:hint="default"/>
+        <w:sz w:val="20"/>
+      </w:rPr>
+    </w:lvl>
+    <w:lvl w:ilvl="8" w:tentative="1">
+      <w:start w:val="1"/>
+      <w:numFmt w:val="bullet"/>
+      <w:lvlText w:val=""/>
+      <w:lvlJc w:val="left"/>
+      <w:pPr>
+        <w:tabs>
+          <w:tab w:val="num" w:pos="6480"/>
+        </w:tabs>
+        <w:ind w:left="6480" w:hanging="360"/>
+      </w:pPr>
+      <w:rPr>
+        <w:rFonts w:ascii="Wingdings" w:hAnsi="Wingdings" w:hint="default"/>
+        <w:sz w:val="20"/>
+      </w:rPr>
+    </w:lvl>
+  </w:abstractNum>
+  <w:abstractNum w:abstractNumId="12" w15:restartNumberingAfterBreak="0">
+    <w:nsid w:val="533E3212"/>
+    <w:multiLevelType w:val="hybridMultilevel"/>
+    <w:tmpl w:val="26D894F0"/>
+    <w:lvl w:ilvl="0" w:tplc="041F0003">
+      <w:start w:val="1"/>
+      <w:numFmt w:val="bullet"/>
+      <w:lvlText w:val="o"/>
+      <w:lvlJc w:val="left"/>
+      <w:pPr>
+        <w:ind w:left="720" w:hanging="360"/>
+      </w:pPr>
+      <w:rPr>
+        <w:rFonts w:ascii="Courier New" w:hAnsi="Courier New" w:hint="default"/>
+      </w:rPr>
+    </w:lvl>
+    <w:lvl w:ilvl="1" w:tplc="041F0003" w:tentative="1">
+      <w:start w:val="1"/>
+      <w:numFmt w:val="bullet"/>
+      <w:lvlText w:val="o"/>
+      <w:lvlJc w:val="left"/>
+      <w:pPr>
+        <w:ind w:left="1440" w:hanging="360"/>
+      </w:pPr>
+      <w:rPr>
+        <w:rFonts w:ascii="Courier New" w:hAnsi="Courier New" w:cs="Courier New" w:hint="default"/>
+      </w:rPr>
+    </w:lvl>
+    <w:lvl w:ilvl="2" w:tplc="041F0005" w:tentative="1">
+      <w:start w:val="1"/>
+      <w:numFmt w:val="bullet"/>
+      <w:lvlText w:val=""/>
+      <w:lvlJc w:val="left"/>
+      <w:pPr>
+        <w:ind w:left="2160" w:hanging="360"/>
+      </w:pPr>
+      <w:rPr>
+        <w:rFonts w:ascii="Wingdings" w:hAnsi="Wingdings" w:hint="default"/>
+      </w:rPr>
+    </w:lvl>
+    <w:lvl w:ilvl="3" w:tplc="041F0001" w:tentative="1">
+      <w:start w:val="1"/>
+      <w:numFmt w:val="bullet"/>
+      <w:lvlText w:val=""/>
+      <w:lvlJc w:val="left"/>
+      <w:pPr>
+        <w:ind w:left="2880" w:hanging="360"/>
+      </w:pPr>
+      <w:rPr>
+        <w:rFonts w:ascii="Symbol" w:hAnsi="Symbol" w:hint="default"/>
+      </w:rPr>
+    </w:lvl>
+    <w:lvl w:ilvl="4" w:tplc="041F0003" w:tentative="1">
+      <w:start w:val="1"/>
+      <w:numFmt w:val="bullet"/>
+      <w:lvlText w:val="o"/>
+      <w:lvlJc w:val="left"/>
+      <w:pPr>
+        <w:ind w:left="3600" w:hanging="360"/>
+      </w:pPr>
+      <w:rPr>
+        <w:rFonts w:ascii="Courier New" w:hAnsi="Courier New" w:cs="Courier New" w:hint="default"/>
+      </w:rPr>
+    </w:lvl>
+    <w:lvl w:ilvl="5" w:tplc="041F0005" w:tentative="1">
+      <w:start w:val="1"/>
+      <w:numFmt w:val="bullet"/>
+      <w:lvlText w:val=""/>
+      <w:lvlJc w:val="left"/>
+      <w:pPr>
+        <w:ind w:left="4320" w:hanging="360"/>
+      </w:pPr>
+      <w:rPr>
+        <w:rFonts w:ascii="Wingdings" w:hAnsi="Wingdings" w:hint="default"/>
+      </w:rPr>
+    </w:lvl>
+    <w:lvl w:ilvl="6" w:tplc="041F0001" w:tentative="1">
+      <w:start w:val="1"/>
+      <w:numFmt w:val="bullet"/>
+      <w:lvlText w:val=""/>
+      <w:lvlJc w:val="left"/>
+      <w:pPr>
+        <w:ind w:left="5040" w:hanging="360"/>
+      </w:pPr>
+      <w:rPr>
+        <w:rFonts w:ascii="Symbol" w:hAnsi="Symbol" w:hint="default"/>
+      </w:rPr>
+    </w:lvl>
+    <w:lvl w:ilvl="7" w:tplc="041F0003" w:tentative="1">
+      <w:start w:val="1"/>
+      <w:numFmt w:val="bullet"/>
+      <w:lvlText w:val="o"/>
+      <w:lvlJc w:val="left"/>
+      <w:pPr>
+        <w:ind w:left="5760" w:hanging="360"/>
+      </w:pPr>
+      <w:rPr>
+        <w:rFonts w:ascii="Courier New" w:hAnsi="Courier New" w:cs="Courier New" w:hint="default"/>
+      </w:rPr>
+    </w:lvl>
+    <w:lvl w:ilvl="8" w:tplc="041F0005" w:tentative="1">
+      <w:start w:val="1"/>
+      <w:numFmt w:val="bullet"/>
+      <w:lvlText w:val=""/>
+      <w:lvlJc w:val="left"/>
+      <w:pPr>
+        <w:ind w:left="6480" w:hanging="360"/>
+      </w:pPr>
+      <w:rPr>
+        <w:rFonts w:ascii="Wingdings" w:hAnsi="Wingdings" w:hint="default"/>
+      </w:rPr>
+    </w:lvl>
+  </w:abstractNum>
+  <w:abstractNum w:abstractNumId="13" w15:restartNumberingAfterBreak="0">
+    <w:nsid w:val="5F226BF2"/>
+    <w:multiLevelType w:val="multilevel"/>
+    <w:tmpl w:val="BD4456C8"/>
+    <w:lvl w:ilvl="0">
+      <w:start w:val="1"/>
+      <w:numFmt w:val="bullet"/>
+      <w:lvlText w:val=""/>
+      <w:lvlJc w:val="left"/>
+      <w:pPr>
+        <w:tabs>
+          <w:tab w:val="num" w:pos="720"/>
+        </w:tabs>
+        <w:ind w:left="720" w:hanging="360"/>
+      </w:pPr>
+      <w:rPr>
+        <w:rFonts w:ascii="Symbol" w:hAnsi="Symbol" w:hint="default"/>
+        <w:sz w:val="20"/>
+      </w:rPr>
+    </w:lvl>
+    <w:lvl w:ilvl="1" w:tentative="1">
+      <w:start w:val="1"/>
+      <w:numFmt w:val="bullet"/>
+      <w:lvlText w:val="o"/>
+      <w:lvlJc w:val="left"/>
+      <w:pPr>
+        <w:tabs>
+          <w:tab w:val="num" w:pos="1440"/>
+        </w:tabs>
+        <w:ind w:left="1440" w:hanging="360"/>
+      </w:pPr>
+      <w:rPr>
+        <w:rFonts w:ascii="Courier New" w:hAnsi="Courier New" w:hint="default"/>
+        <w:sz w:val="20"/>
+      </w:rPr>
+    </w:lvl>
+    <w:lvl w:ilvl="2" w:tentative="1">
+      <w:start w:val="1"/>
+      <w:numFmt w:val="bullet"/>
+      <w:lvlText w:val=""/>
+      <w:lvlJc w:val="left"/>
+      <w:pPr>
+        <w:tabs>
+          <w:tab w:val="num" w:pos="2160"/>
+        </w:tabs>
+        <w:ind w:left="2160" w:hanging="360"/>
+      </w:pPr>
+      <w:rPr>
+        <w:rFonts w:ascii="Wingdings" w:hAnsi="Wingdings" w:hint="default"/>
+        <w:sz w:val="20"/>
+      </w:rPr>
+    </w:lvl>
+    <w:lvl w:ilvl="3" w:tentative="1">
+      <w:start w:val="1"/>
+      <w:numFmt w:val="bullet"/>
+      <w:lvlText w:val=""/>
+      <w:lvlJc w:val="left"/>
+      <w:pPr>
+        <w:tabs>
+          <w:tab w:val="num" w:pos="2880"/>
+        </w:tabs>
+        <w:ind w:left="2880" w:hanging="360"/>
+      </w:pPr>
+      <w:rPr>
+        <w:rFonts w:ascii="Wingdings" w:hAnsi="Wingdings" w:hint="default"/>
+        <w:sz w:val="20"/>
+      </w:rPr>
+    </w:lvl>
+    <w:lvl w:ilvl="4" w:tentative="1">
+      <w:start w:val="1"/>
+      <w:numFmt w:val="bullet"/>
+      <w:lvlText w:val=""/>
+      <w:lvlJc w:val="left"/>
+      <w:pPr>
+        <w:tabs>
+          <w:tab w:val="num" w:pos="3600"/>
+        </w:tabs>
+        <w:ind w:left="3600" w:hanging="360"/>
+      </w:pPr>
+      <w:rPr>
+        <w:rFonts w:ascii="Wingdings" w:hAnsi="Wingdings" w:hint="default"/>
+        <w:sz w:val="20"/>
+      </w:rPr>
+    </w:lvl>
+    <w:lvl w:ilvl="5" w:tentative="1">
+      <w:start w:val="1"/>
+      <w:numFmt w:val="bullet"/>
+      <w:lvlText w:val=""/>
+      <w:lvlJc w:val="left"/>
+      <w:pPr>
+        <w:tabs>
+          <w:tab w:val="num" w:pos="4320"/>
+        </w:tabs>
+        <w:ind w:left="4320" w:hanging="360"/>
+      </w:pPr>
+      <w:rPr>
+        <w:rFonts w:ascii="Wingdings" w:hAnsi="Wingdings" w:hint="default"/>
+        <w:sz w:val="20"/>
+      </w:rPr>
+    </w:lvl>
+    <w:lvl w:ilvl="6" w:tentative="1">
+      <w:start w:val="1"/>
+      <w:numFmt w:val="bullet"/>
+      <w:lvlText w:val=""/>
+      <w:lvlJc w:val="left"/>
+      <w:pPr>
+        <w:tabs>
+          <w:tab w:val="num" w:pos="5040"/>
+        </w:tabs>
+        <w:ind w:left="5040" w:hanging="360"/>
+      </w:pPr>
+      <w:rPr>
+        <w:rFonts w:ascii="Wingdings" w:hAnsi="Wingdings" w:hint="default"/>
+        <w:sz w:val="20"/>
+      </w:rPr>
+    </w:lvl>
+    <w:lvl w:ilvl="7" w:tentative="1">
+      <w:start w:val="1"/>
+      <w:numFmt w:val="bullet"/>
+      <w:lvlText w:val=""/>
+      <w:lvlJc w:val="left"/>
+      <w:pPr>
+        <w:tabs>
+          <w:tab w:val="num" w:pos="5760"/>
+        </w:tabs>
+        <w:ind w:left="5760" w:hanging="360"/>
+      </w:pPr>
+      <w:rPr>
+        <w:rFonts w:ascii="Wingdings" w:hAnsi="Wingdings" w:hint="default"/>
+        <w:sz w:val="20"/>
+      </w:rPr>
+    </w:lvl>
+    <w:lvl w:ilvl="8" w:tentative="1">
+      <w:start w:val="1"/>
+      <w:numFmt w:val="bullet"/>
+      <w:lvlText w:val=""/>
+      <w:lvlJc w:val="left"/>
+      <w:pPr>
+        <w:tabs>
+          <w:tab w:val="num" w:pos="6480"/>
+        </w:tabs>
+        <w:ind w:left="6480" w:hanging="360"/>
+      </w:pPr>
+      <w:rPr>
+        <w:rFonts w:ascii="Wingdings" w:hAnsi="Wingdings" w:hint="default"/>
+        <w:sz w:val="20"/>
+      </w:rPr>
+    </w:lvl>
+  </w:abstractNum>
+  <w:abstractNum w:abstractNumId="14" w15:restartNumberingAfterBreak="0">
+    <w:nsid w:val="648164C6"/>
+    <w:multiLevelType w:val="multilevel"/>
+    <w:tmpl w:val="B4C2F486"/>
+    <w:lvl w:ilvl="0">
+      <w:start w:val="1"/>
+      <w:numFmt w:val="bullet"/>
+      <w:lvlText w:val=""/>
+      <w:lvlJc w:val="left"/>
+      <w:pPr>
+        <w:tabs>
+          <w:tab w:val="num" w:pos="720"/>
+        </w:tabs>
+        <w:ind w:left="720" w:hanging="360"/>
+      </w:pPr>
+      <w:rPr>
+        <w:rFonts w:ascii="Symbol" w:hAnsi="Symbol" w:hint="default"/>
+        <w:sz w:val="20"/>
+      </w:rPr>
+    </w:lvl>
+    <w:lvl w:ilvl="1" w:tentative="1">
+      <w:start w:val="1"/>
+      <w:numFmt w:val="bullet"/>
+      <w:lvlText w:val="o"/>
+      <w:lvlJc w:val="left"/>
+      <w:pPr>
+        <w:tabs>
+          <w:tab w:val="num" w:pos="1440"/>
+        </w:tabs>
+        <w:ind w:left="1440" w:hanging="360"/>
+      </w:pPr>
+      <w:rPr>
+        <w:rFonts w:ascii="Courier New" w:hAnsi="Courier New" w:hint="default"/>
+        <w:sz w:val="20"/>
+      </w:rPr>
+    </w:lvl>
+    <w:lvl w:ilvl="2" w:tentative="1">
+      <w:start w:val="1"/>
+      <w:numFmt w:val="bullet"/>
+      <w:lvlText w:val=""/>
+      <w:lvlJc w:val="left"/>
+      <w:pPr>
+        <w:tabs>
+          <w:tab w:val="num" w:pos="2160"/>
+        </w:tabs>
+        <w:ind w:left="2160" w:hanging="360"/>
+      </w:pPr>
+      <w:rPr>
+        <w:rFonts w:ascii="Wingdings" w:hAnsi="Wingdings" w:hint="default"/>
+        <w:sz w:val="20"/>
+      </w:rPr>
+    </w:lvl>
+    <w:lvl w:ilvl="3" w:tentative="1">
+      <w:start w:val="1"/>
+      <w:numFmt w:val="bullet"/>
+      <w:lvlText w:val=""/>
+      <w:lvlJc w:val="left"/>
+      <w:pPr>
+        <w:tabs>
+          <w:tab w:val="num" w:pos="2880"/>
+        </w:tabs>
+        <w:ind w:left="2880" w:hanging="360"/>
+      </w:pPr>
+      <w:rPr>
+        <w:rFonts w:ascii="Wingdings" w:hAnsi="Wingdings" w:hint="default"/>
+        <w:sz w:val="20"/>
+      </w:rPr>
+    </w:lvl>
+    <w:lvl w:ilvl="4" w:tentative="1">
+      <w:start w:val="1"/>
+      <w:numFmt w:val="bullet"/>
+      <w:lvlText w:val=""/>
+      <w:lvlJc w:val="left"/>
+      <w:pPr>
+        <w:tabs>
+          <w:tab w:val="num" w:pos="3600"/>
+        </w:tabs>
+        <w:ind w:left="3600" w:hanging="360"/>
+      </w:pPr>
+      <w:rPr>
+        <w:rFonts w:ascii="Wingdings" w:hAnsi="Wingdings" w:hint="default"/>
+        <w:sz w:val="20"/>
+      </w:rPr>
+    </w:lvl>
+    <w:lvl w:ilvl="5" w:tentative="1">
+      <w:start w:val="1"/>
+      <w:numFmt w:val="bullet"/>
+      <w:lvlText w:val=""/>
+      <w:lvlJc w:val="left"/>
+      <w:pPr>
+        <w:tabs>
+          <w:tab w:val="num" w:pos="4320"/>
+        </w:tabs>
+        <w:ind w:left="4320" w:hanging="360"/>
+      </w:pPr>
+      <w:rPr>
+        <w:rFonts w:ascii="Wingdings" w:hAnsi="Wingdings" w:hint="default"/>
+        <w:sz w:val="20"/>
+      </w:rPr>
+    </w:lvl>
+    <w:lvl w:ilvl="6" w:tentative="1">
+      <w:start w:val="1"/>
+      <w:numFmt w:val="bullet"/>
+      <w:lvlText w:val=""/>
+      <w:lvlJc w:val="left"/>
+      <w:pPr>
+        <w:tabs>
+          <w:tab w:val="num" w:pos="5040"/>
+        </w:tabs>
+        <w:ind w:left="5040" w:hanging="360"/>
+      </w:pPr>
+      <w:rPr>
+        <w:rFonts w:ascii="Wingdings" w:hAnsi="Wingdings" w:hint="default"/>
+        <w:sz w:val="20"/>
+      </w:rPr>
+    </w:lvl>
+    <w:lvl w:ilvl="7" w:tentative="1">
+      <w:start w:val="1"/>
+      <w:numFmt w:val="bullet"/>
+      <w:lvlText w:val=""/>
+      <w:lvlJc w:val="left"/>
+      <w:pPr>
+        <w:tabs>
+          <w:tab w:val="num" w:pos="5760"/>
+        </w:tabs>
+        <w:ind w:left="5760" w:hanging="360"/>
+      </w:pPr>
+      <w:rPr>
+        <w:rFonts w:ascii="Wingdings" w:hAnsi="Wingdings" w:hint="default"/>
+        <w:sz w:val="20"/>
+      </w:rPr>
+    </w:lvl>
+    <w:lvl w:ilvl="8" w:tentative="1">
+      <w:start w:val="1"/>
+      <w:numFmt w:val="bullet"/>
+      <w:lvlText w:val=""/>
+      <w:lvlJc w:val="left"/>
+      <w:pPr>
+        <w:tabs>
+          <w:tab w:val="num" w:pos="6480"/>
+        </w:tabs>
+        <w:ind w:left="6480" w:hanging="360"/>
+      </w:pPr>
+      <w:rPr>
+        <w:rFonts w:ascii="Wingdings" w:hAnsi="Wingdings" w:hint="default"/>
+        <w:sz w:val="20"/>
+      </w:rPr>
+    </w:lvl>
+  </w:abstractNum>
+  <w:abstractNum w:abstractNumId="15" w15:restartNumberingAfterBreak="0">
     <w:nsid w:val="6CB823CB"/>
     <w:multiLevelType w:val="multilevel"/>
     <w:tmpl w:val="B1F6B1F4"/>
@@ -3128,38 +3846,59 @@
       </w:rPr>
     </w:lvl>
   </w:abstractNum>
-  <w:num w:numId="1">
+  <w:num w:numId="1" w16cid:durableId="1925070826">
     <w:abstractNumId w:val="2"/>
   </w:num>
-  <w:num w:numId="2">
+  <w:num w:numId="2" w16cid:durableId="479199332">
     <w:abstractNumId w:val="3"/>
   </w:num>
-  <w:num w:numId="3">
+  <w:num w:numId="3" w16cid:durableId="1811823160">
     <w:abstractNumId w:val="4"/>
   </w:num>
-  <w:num w:numId="4">
+  <w:num w:numId="4" w16cid:durableId="704528129">
     <w:abstractNumId w:val="1"/>
   </w:num>
-  <w:num w:numId="5">
+  <w:num w:numId="5" w16cid:durableId="1283534183">
     <w:abstractNumId w:val="5"/>
   </w:num>
-  <w:num w:numId="6">
+  <w:num w:numId="6" w16cid:durableId="1709446655">
+    <w:abstractNumId w:val="15"/>
+  </w:num>
+  <w:num w:numId="7" w16cid:durableId="486748366">
+    <w:abstractNumId w:val="0"/>
+  </w:num>
+  <w:num w:numId="8" w16cid:durableId="2115661428">
     <w:abstractNumId w:val="8"/>
   </w:num>
-  <w:num w:numId="7">
-    <w:abstractNumId w:val="0"/>
+  <w:num w:numId="9" w16cid:durableId="29688398">
+    <w:abstractNumId w:val="9"/>
   </w:num>
-  <w:num w:numId="8">
+  <w:num w:numId="10" w16cid:durableId="663321936">
+    <w:abstractNumId w:val="10"/>
+  </w:num>
+  <w:num w:numId="11" w16cid:durableId="1129858761">
+    <w:abstractNumId w:val="12"/>
+  </w:num>
+  <w:num w:numId="12" w16cid:durableId="1974872879">
+    <w:abstractNumId w:val="7"/>
+  </w:num>
+  <w:num w:numId="13" w16cid:durableId="1647398652">
+    <w:abstractNumId w:val="13"/>
+  </w:num>
+  <w:num w:numId="14" w16cid:durableId="476839962">
+    <w:abstractNumId w:val="14"/>
+  </w:num>
+  <w:num w:numId="15" w16cid:durableId="895623624">
     <w:abstractNumId w:val="6"/>
   </w:num>
-  <w:num w:numId="9">
-    <w:abstractNumId w:val="7"/>
+  <w:num w:numId="16" w16cid:durableId="425151079">
+    <w:abstractNumId w:val="11"/>
   </w:num>
 </w:numbering>
 </file>
 
 <file path=word/styles.xml><?xml version="1.0" encoding="utf-8"?>
-<w:styles xmlns:mc="http://schemas.openxmlformats.org/markup-compatibility/2006" xmlns:r="http://schemas.openxmlformats.org/officeDocument/2006/relationships" xmlns:w="http://schemas.openxmlformats.org/wordprocessingml/2006/main" xmlns:w14="http://schemas.microsoft.com/office/word/2010/wordml" xmlns:w15="http://schemas.microsoft.com/office/word/2012/wordml" xmlns:w16se="http://schemas.microsoft.com/office/word/2015/wordml/symex" mc:Ignorable="w14 w15 w16se">
+<w:styles xmlns:mc="http://schemas.openxmlformats.org/markup-compatibility/2006" xmlns:r="http://schemas.openxmlformats.org/officeDocument/2006/relationships" xmlns:w="http://schemas.openxmlformats.org/wordprocessingml/2006/main" xmlns:w14="http://schemas.microsoft.com/office/word/2010/wordml" xmlns:w15="http://schemas.microsoft.com/office/word/2012/wordml" xmlns:w16cex="http://schemas.microsoft.com/office/word/2018/wordml/cex" xmlns:w16cid="http://schemas.microsoft.com/office/word/2016/wordml/cid" xmlns:w16="http://schemas.microsoft.com/office/word/2018/wordml" xmlns:w16du="http://schemas.microsoft.com/office/word/2023/wordml/word16du" xmlns:w16sdtdh="http://schemas.microsoft.com/office/word/2020/wordml/sdtdatahash" xmlns:w16sdtfl="http://schemas.microsoft.com/office/word/2024/wordml/sdtformatlock" xmlns:w16se="http://schemas.microsoft.com/office/word/2015/wordml/symex" mc:Ignorable="w14 w15 w16se w16cid w16 w16cex w16sdtdh w16sdtfl w16du">
   <w:docDefaults>
     <w:rPrDefault>
       <w:rPr>
@@ -3175,7 +3914,7 @@
       </w:pPr>
     </w:pPrDefault>
   </w:docDefaults>
-  <w:latentStyles w:defLockedState="0" w:defUIPriority="99" w:defSemiHidden="0" w:defUnhideWhenUsed="0" w:defQFormat="0" w:count="371">
+  <w:latentStyles w:defLockedState="0" w:defUIPriority="99" w:defSemiHidden="0" w:defUnhideWhenUsed="0" w:defQFormat="0" w:count="376">
     <w:lsdException w:name="Normal" w:uiPriority="0" w:qFormat="1"/>
     <w:lsdException w:name="heading 1" w:uiPriority="9" w:qFormat="1"/>
     <w:lsdException w:name="heading 2" w:semiHidden="1" w:uiPriority="9" w:unhideWhenUsed="1" w:qFormat="1"/>
@@ -3547,6 +4286,11 @@
     <w:lsdException w:name="List Table 5 Dark Accent 6" w:uiPriority="50"/>
     <w:lsdException w:name="List Table 6 Colorful Accent 6" w:uiPriority="51"/>
     <w:lsdException w:name="List Table 7 Colorful Accent 6" w:uiPriority="52"/>
+    <w:lsdException w:name="Mention" w:semiHidden="1" w:unhideWhenUsed="1"/>
+    <w:lsdException w:name="Smart Hyperlink" w:semiHidden="1" w:unhideWhenUsed="1"/>
+    <w:lsdException w:name="Hashtag" w:semiHidden="1" w:unhideWhenUsed="1"/>
+    <w:lsdException w:name="Unresolved Mention" w:semiHidden="1" w:unhideWhenUsed="1"/>
+    <w:lsdException w:name="Smart Link" w:semiHidden="1" w:unhideWhenUsed="1"/>
   </w:latentStyles>
   <w:style w:type="paragraph" w:default="1" w:styleId="Normal">
     <w:name w:val="Normal"/>
@@ -3598,10 +4342,32 @@
       <w:lang w:val="en-US"/>
     </w:rPr>
   </w:style>
+  <w:style w:type="paragraph" w:styleId="Balk4">
+    <w:name w:val="heading 4"/>
+    <w:basedOn w:val="Normal"/>
+    <w:next w:val="Normal"/>
+    <w:link w:val="Balk4Char"/>
+    <w:uiPriority w:val="9"/>
+    <w:semiHidden/>
+    <w:unhideWhenUsed/>
+    <w:qFormat/>
+    <w:rsid w:val="0019472F"/>
+    <w:pPr>
+      <w:keepNext/>
+      <w:keepLines/>
+      <w:spacing w:before="40" w:after="0"/>
+      <w:outlineLvl w:val="3"/>
+    </w:pPr>
+    <w:rPr>
+      <w:rFonts w:asciiTheme="majorHAnsi" w:eastAsiaTheme="majorEastAsia" w:hAnsiTheme="majorHAnsi" w:cstheme="majorBidi"/>
+      <w:i/>
+      <w:iCs/>
+      <w:color w:val="2E74B5" w:themeColor="accent1" w:themeShade="BF"/>
+    </w:rPr>
+  </w:style>
   <w:style w:type="character" w:default="1" w:styleId="VarsaylanParagrafYazTipi">
     <w:name w:val="Default Paragraph Font"/>
     <w:uiPriority w:val="1"/>
-    <w:semiHidden/>
     <w:unhideWhenUsed/>
   </w:style>
   <w:style w:type="table" w:default="1" w:styleId="NormalTablo">
@@ -3674,6 +4440,35 @@
       <w:ind w:left="720"/>
       <w:contextualSpacing/>
     </w:pPr>
+  </w:style>
+  <w:style w:type="paragraph" w:customStyle="1" w:styleId="p1">
+    <w:name w:val="p1"/>
+    <w:basedOn w:val="Normal"/>
+    <w:rsid w:val="00717C1B"/>
+    <w:pPr>
+      <w:spacing w:before="100" w:beforeAutospacing="1" w:after="100" w:afterAutospacing="1" w:line="240" w:lineRule="auto"/>
+    </w:pPr>
+    <w:rPr>
+      <w:rFonts w:eastAsia="Times New Roman" w:cs="Times New Roman"/>
+      <w:noProof w:val="0"/>
+      <w:lang w:eastAsia="tr-TR"/>
+    </w:rPr>
+  </w:style>
+  <w:style w:type="character" w:customStyle="1" w:styleId="Balk4Char">
+    <w:name w:val="Başlık 4 Char"/>
+    <w:basedOn w:val="VarsaylanParagrafYazTipi"/>
+    <w:link w:val="Balk4"/>
+    <w:uiPriority w:val="9"/>
+    <w:semiHidden/>
+    <w:rsid w:val="0019472F"/>
+    <w:rPr>
+      <w:rFonts w:asciiTheme="majorHAnsi" w:eastAsiaTheme="majorEastAsia" w:hAnsiTheme="majorHAnsi" w:cstheme="majorBidi"/>
+      <w:i/>
+      <w:iCs/>
+      <w:noProof/>
+      <w:color w:val="2E74B5" w:themeColor="accent1" w:themeShade="BF"/>
+      <w:lang w:val="tr-TR"/>
+    </w:rPr>
   </w:style>
 </w:styles>
 </file>

</xml_diff>

<commit_message>
Final Version of D3
</commit_message>
<xml_diff>
--- a/Deliverable 3 - 1st Iteration/report1.docx
+++ b/Deliverable 3 - 1st Iteration/report1.docx
@@ -4,6 +4,70 @@
   <w:body>
     <w:p>
       <w:pPr>
+        <w:rPr>
+          <w:rFonts w:eastAsia="Times New Roman" w:cs="Times New Roman"/>
+          <w:sz w:val="36"/>
+          <w:szCs w:val="36"/>
+        </w:rPr>
+      </w:pPr>
+      <w:r>
+        <w:rPr>
+          <w:rFonts w:eastAsia="Times New Roman" w:cs="Times New Roman"/>
+          <w:sz w:val="36"/>
+          <w:szCs w:val="36"/>
+        </w:rPr>
+        <w:drawing>
+          <wp:inline distT="0" distB="0" distL="0" distR="0" wp14:anchorId="0B17A2F4" wp14:editId="39B0F86D">
+            <wp:extent cx="5160010" cy="8258810"/>
+            <wp:effectExtent l="0" t="0" r="2540" b="8890"/>
+            <wp:docPr id="1358555736" name="Resim 5"/>
+            <wp:cNvGraphicFramePr>
+              <a:graphicFrameLocks xmlns:a="http://schemas.openxmlformats.org/drawingml/2006/main" noChangeAspect="1"/>
+            </wp:cNvGraphicFramePr>
+            <a:graphic xmlns:a="http://schemas.openxmlformats.org/drawingml/2006/main">
+              <a:graphicData uri="http://schemas.openxmlformats.org/drawingml/2006/picture">
+                <pic:pic xmlns:pic="http://schemas.openxmlformats.org/drawingml/2006/picture">
+                  <pic:nvPicPr>
+                    <pic:cNvPr id="0" name="Picture 15"/>
+                    <pic:cNvPicPr>
+                      <a:picLocks noChangeAspect="1" noChangeArrowheads="1"/>
+                    </pic:cNvPicPr>
+                  </pic:nvPicPr>
+                  <pic:blipFill>
+                    <a:blip r:embed="rId6" cstate="print">
+                      <a:extLst>
+                        <a:ext uri="{28A0092B-C50C-407E-A947-70E740481C1C}">
+                          <a14:useLocalDpi xmlns:a14="http://schemas.microsoft.com/office/drawing/2010/main" val="0"/>
+                        </a:ext>
+                      </a:extLst>
+                    </a:blip>
+                    <a:srcRect/>
+                    <a:stretch>
+                      <a:fillRect/>
+                    </a:stretch>
+                  </pic:blipFill>
+                  <pic:spPr bwMode="auto">
+                    <a:xfrm>
+                      <a:off x="0" y="0"/>
+                      <a:ext cx="5160010" cy="8258810"/>
+                    </a:xfrm>
+                    <a:prstGeom prst="rect">
+                      <a:avLst/>
+                    </a:prstGeom>
+                    <a:noFill/>
+                    <a:ln>
+                      <a:noFill/>
+                    </a:ln>
+                  </pic:spPr>
+                </pic:pic>
+              </a:graphicData>
+            </a:graphic>
+          </wp:inline>
+        </w:drawing>
+      </w:r>
+    </w:p>
+    <w:p>
+      <w:pPr>
         <w:spacing w:before="100" w:beforeAutospacing="1" w:after="100" w:afterAutospacing="1" w:line="240" w:lineRule="auto"/>
         <w:outlineLvl w:val="1"/>
         <w:rPr>
@@ -22,6 +86,7 @@
           <w:szCs w:val="36"/>
           <w:lang w:val="en-US"/>
         </w:rPr>
+        <w:lastRenderedPageBreak/>
         <w:t>1. Design Goals</w:t>
       </w:r>
     </w:p>
@@ -1465,7 +1530,7 @@
           <w:noProof w:val="0"/>
           <w:lang w:val="en-US"/>
         </w:rPr>
-        <w:t>Dashboard UI for task summaries</w:t>
+        <w:t>Dashboard UI</w:t>
       </w:r>
     </w:p>
     <w:p>
@@ -1487,7 +1552,7 @@
           <w:noProof w:val="0"/>
           <w:lang w:val="en-US"/>
         </w:rPr>
-        <w:t>Exams UI to view and manage exam responsibilities</w:t>
+        <w:t>Exams UI</w:t>
       </w:r>
     </w:p>
     <w:p>
@@ -1509,7 +1574,7 @@
           <w:noProof w:val="0"/>
           <w:lang w:val="en-US"/>
         </w:rPr>
-        <w:t>Paid Proctoring UI for handling proctoring tasks</w:t>
+        <w:t>Paid Proctoring UI</w:t>
       </w:r>
     </w:p>
     <w:p>
@@ -1531,7 +1596,7 @@
           <w:noProof w:val="0"/>
           <w:lang w:val="en-US"/>
         </w:rPr>
-        <w:t>Schedule UI for time allocation</w:t>
+        <w:t>Schedule UI</w:t>
       </w:r>
     </w:p>
     <w:p>
@@ -1694,6 +1759,50 @@
     </w:p>
     <w:p>
       <w:pPr>
+        <w:numPr>
+          <w:ilvl w:val="1"/>
+          <w:numId w:val="19"/>
+        </w:numPr>
+        <w:spacing w:before="100" w:beforeAutospacing="1" w:after="100" w:afterAutospacing="1" w:line="240" w:lineRule="auto"/>
+        <w:rPr>
+          <w:rFonts w:eastAsia="Times New Roman" w:cs="Times New Roman"/>
+          <w:noProof w:val="0"/>
+          <w:lang w:val="en-US"/>
+        </w:rPr>
+      </w:pPr>
+      <w:r>
+        <w:rPr>
+          <w:rFonts w:eastAsia="Times New Roman" w:cs="Times New Roman"/>
+          <w:noProof w:val="0"/>
+          <w:lang w:val="en-US"/>
+        </w:rPr>
+        <w:t>Dashboard UI</w:t>
+      </w:r>
+    </w:p>
+    <w:p>
+      <w:pPr>
+        <w:numPr>
+          <w:ilvl w:val="1"/>
+          <w:numId w:val="19"/>
+        </w:numPr>
+        <w:spacing w:before="100" w:beforeAutospacing="1" w:after="100" w:afterAutospacing="1" w:line="240" w:lineRule="auto"/>
+        <w:rPr>
+          <w:rFonts w:eastAsia="Times New Roman" w:cs="Times New Roman"/>
+          <w:noProof w:val="0"/>
+          <w:lang w:val="en-US"/>
+        </w:rPr>
+      </w:pPr>
+      <w:r>
+        <w:rPr>
+          <w:rFonts w:eastAsia="Times New Roman" w:cs="Times New Roman"/>
+          <w:noProof w:val="0"/>
+          <w:lang w:val="en-US"/>
+        </w:rPr>
+        <w:t>Exams UI</w:t>
+      </w:r>
+    </w:p>
+    <w:p>
+      <w:pPr>
         <w:spacing w:before="100" w:beforeAutospacing="1" w:after="100" w:afterAutospacing="1" w:line="240" w:lineRule="auto"/>
         <w:rPr>
           <w:rFonts w:eastAsia="Times New Roman" w:cs="Times New Roman"/>
@@ -1767,23 +1876,21 @@
           <w:lang w:val="en-US"/>
         </w:rPr>
       </w:pPr>
-      <w:proofErr w:type="spellStart"/>
-      <w:r>
-        <w:rPr>
-          <w:rFonts w:eastAsia="Times New Roman" w:cs="Times New Roman"/>
-          <w:noProof w:val="0"/>
-          <w:lang w:val="en-US"/>
-        </w:rPr>
-        <w:t>CreateExam</w:t>
-      </w:r>
-      <w:proofErr w:type="spellEnd"/>
-      <w:r>
-        <w:rPr>
-          <w:rFonts w:eastAsia="Times New Roman" w:cs="Times New Roman"/>
-          <w:noProof w:val="0"/>
-          <w:lang w:val="en-US"/>
-        </w:rPr>
-        <w:t xml:space="preserve"> UI</w:t>
+      <w:r>
+        <w:rPr>
+          <w:rFonts w:eastAsia="Times New Roman" w:cs="Times New Roman"/>
+          <w:noProof w:val="0"/>
+          <w:lang w:val="en-US"/>
+        </w:rPr>
+        <w:t xml:space="preserve">Dashboard </w:t>
+      </w:r>
+      <w:r>
+        <w:rPr>
+          <w:rFonts w:eastAsia="Times New Roman" w:cs="Times New Roman"/>
+          <w:noProof w:val="0"/>
+          <w:lang w:val="en-US"/>
+        </w:rPr>
+        <w:t>UI</w:t>
       </w:r>
     </w:p>
     <w:p>
@@ -1805,7 +1912,15 @@
           <w:noProof w:val="0"/>
           <w:lang w:val="en-US"/>
         </w:rPr>
-        <w:t>TA Request UI</w:t>
+        <w:t>Paid Proctoring</w:t>
+      </w:r>
+      <w:r>
+        <w:rPr>
+          <w:rFonts w:eastAsia="Times New Roman" w:cs="Times New Roman"/>
+          <w:noProof w:val="0"/>
+          <w:lang w:val="en-US"/>
+        </w:rPr>
+        <w:t xml:space="preserve"> UI</w:t>
       </w:r>
     </w:p>
     <w:p>
@@ -1889,7 +2004,8 @@
           <w:noProof w:val="0"/>
           <w:lang w:val="en-US"/>
         </w:rPr>
-        <w:t>TA UI</w:t>
+        <w:lastRenderedPageBreak/>
+        <w:t>Class Proctoring Management Service</w:t>
       </w:r>
     </w:p>
     <w:p>
@@ -1911,52 +2027,15 @@
           <w:noProof w:val="0"/>
           <w:lang w:val="en-US"/>
         </w:rPr>
-        <w:t>Instructor UI</w:t>
-      </w:r>
-    </w:p>
-    <w:p>
-      <w:pPr>
-        <w:numPr>
-          <w:ilvl w:val="1"/>
-          <w:numId w:val="21"/>
-        </w:numPr>
-        <w:spacing w:before="100" w:beforeAutospacing="1" w:after="100" w:afterAutospacing="1" w:line="240" w:lineRule="auto"/>
-        <w:rPr>
-          <w:rFonts w:eastAsia="Times New Roman" w:cs="Times New Roman"/>
-          <w:noProof w:val="0"/>
-          <w:lang w:val="en-US"/>
-        </w:rPr>
-      </w:pPr>
-      <w:r>
-        <w:rPr>
-          <w:rFonts w:eastAsia="Times New Roman" w:cs="Times New Roman"/>
-          <w:noProof w:val="0"/>
-          <w:lang w:val="en-US"/>
-        </w:rPr>
-        <w:lastRenderedPageBreak/>
-        <w:t>Schedule UI</w:t>
-      </w:r>
-    </w:p>
-    <w:p>
-      <w:pPr>
-        <w:numPr>
-          <w:ilvl w:val="1"/>
-          <w:numId w:val="21"/>
-        </w:numPr>
-        <w:spacing w:before="100" w:beforeAutospacing="1" w:after="100" w:afterAutospacing="1" w:line="240" w:lineRule="auto"/>
-        <w:rPr>
-          <w:rFonts w:eastAsia="Times New Roman" w:cs="Times New Roman"/>
-          <w:noProof w:val="0"/>
-          <w:lang w:val="en-US"/>
-        </w:rPr>
-      </w:pPr>
-      <w:r>
-        <w:rPr>
-          <w:rFonts w:eastAsia="Times New Roman" w:cs="Times New Roman"/>
-          <w:noProof w:val="0"/>
-          <w:lang w:val="en-US"/>
-        </w:rPr>
-        <w:t>Exams UI</w:t>
+        <w:t xml:space="preserve">Workload </w:t>
+      </w:r>
+      <w:r>
+        <w:rPr>
+          <w:rFonts w:eastAsia="Times New Roman" w:cs="Times New Roman"/>
+          <w:noProof w:val="0"/>
+          <w:lang w:val="en-US"/>
+        </w:rPr>
+        <w:t>Management Service</w:t>
       </w:r>
     </w:p>
     <w:p>
@@ -1996,7 +2075,7 @@
           <w:noProof w:val="0"/>
           <w:lang w:val="en-US"/>
         </w:rPr>
-        <w:t>Purpose: For creating and managing TA/instructor schedules.</w:t>
+        <w:t>Purpose: For managing TA/instructor schedules.</w:t>
       </w:r>
     </w:p>
     <w:p>
@@ -2040,29 +2119,7 @@
           <w:noProof w:val="0"/>
           <w:lang w:val="en-US"/>
         </w:rPr>
-        <w:t>TA UI</w:t>
-      </w:r>
-    </w:p>
-    <w:p>
-      <w:pPr>
-        <w:numPr>
-          <w:ilvl w:val="1"/>
-          <w:numId w:val="22"/>
-        </w:numPr>
-        <w:spacing w:before="100" w:beforeAutospacing="1" w:after="100" w:afterAutospacing="1" w:line="240" w:lineRule="auto"/>
-        <w:rPr>
-          <w:rFonts w:eastAsia="Times New Roman" w:cs="Times New Roman"/>
-          <w:noProof w:val="0"/>
-          <w:lang w:val="en-US"/>
-        </w:rPr>
-      </w:pPr>
-      <w:r>
-        <w:rPr>
-          <w:rFonts w:eastAsia="Times New Roman" w:cs="Times New Roman"/>
-          <w:noProof w:val="0"/>
-          <w:lang w:val="en-US"/>
-        </w:rPr>
-        <w:t>Dashboard UI</w:t>
+        <w:t>User Service</w:t>
       </w:r>
     </w:p>
     <w:p>
@@ -2146,29 +2203,7 @@
           <w:noProof w:val="0"/>
           <w:lang w:val="en-US"/>
         </w:rPr>
-        <w:t>TA UI</w:t>
-      </w:r>
-    </w:p>
-    <w:p>
-      <w:pPr>
-        <w:numPr>
-          <w:ilvl w:val="1"/>
-          <w:numId w:val="23"/>
-        </w:numPr>
-        <w:spacing w:before="100" w:beforeAutospacing="1" w:after="100" w:afterAutospacing="1" w:line="240" w:lineRule="auto"/>
-        <w:rPr>
-          <w:rFonts w:eastAsia="Times New Roman" w:cs="Times New Roman"/>
-          <w:noProof w:val="0"/>
-          <w:lang w:val="en-US"/>
-        </w:rPr>
-      </w:pPr>
-      <w:r>
-        <w:rPr>
-          <w:rFonts w:eastAsia="Times New Roman" w:cs="Times New Roman"/>
-          <w:noProof w:val="0"/>
-          <w:lang w:val="en-US"/>
-        </w:rPr>
-        <w:t>Dashboard UI</w:t>
+        <w:t>Class Proctoring Management Service</w:t>
       </w:r>
     </w:p>
     <w:p>
@@ -2208,7 +2243,23 @@
           <w:noProof w:val="0"/>
           <w:lang w:val="en-US"/>
         </w:rPr>
-        <w:t>Purpose: Allows TAs to manage proctoring tasks and see related payments.</w:t>
+        <w:t xml:space="preserve">Purpose: </w:t>
+      </w:r>
+      <w:r>
+        <w:rPr>
+          <w:rFonts w:eastAsia="Times New Roman" w:cs="Times New Roman"/>
+          <w:noProof w:val="0"/>
+          <w:lang w:val="en-US"/>
+        </w:rPr>
+        <w:t>All paid proctoring workflow for both TA and Department Secretary</w:t>
+      </w:r>
+      <w:r>
+        <w:rPr>
+          <w:rFonts w:eastAsia="Times New Roman" w:cs="Times New Roman"/>
+          <w:noProof w:val="0"/>
+          <w:lang w:val="en-US"/>
+        </w:rPr>
+        <w:t>.</w:t>
       </w:r>
     </w:p>
     <w:p>
@@ -2252,7 +2303,7 @@
           <w:noProof w:val="0"/>
           <w:lang w:val="en-US"/>
         </w:rPr>
-        <w:t>Exams UI</w:t>
+        <w:t>Class Proctoring Management Service</w:t>
       </w:r>
     </w:p>
     <w:p>
@@ -2340,35 +2391,23 @@
           <w:lang w:val="en-US"/>
         </w:rPr>
       </w:pPr>
-      <w:r>
-        <w:rPr>
-          <w:rFonts w:eastAsia="Times New Roman" w:cs="Times New Roman"/>
-          <w:noProof w:val="0"/>
-          <w:lang w:val="en-US"/>
-        </w:rPr>
-        <w:t>Instructor UI</w:t>
-      </w:r>
-    </w:p>
-    <w:p>
-      <w:pPr>
-        <w:numPr>
-          <w:ilvl w:val="1"/>
-          <w:numId w:val="25"/>
-        </w:numPr>
-        <w:spacing w:before="100" w:beforeAutospacing="1" w:after="100" w:afterAutospacing="1" w:line="240" w:lineRule="auto"/>
-        <w:rPr>
-          <w:rFonts w:eastAsia="Times New Roman" w:cs="Times New Roman"/>
-          <w:noProof w:val="0"/>
-          <w:lang w:val="en-US"/>
-        </w:rPr>
-      </w:pPr>
-      <w:r>
-        <w:rPr>
-          <w:rFonts w:eastAsia="Times New Roman" w:cs="Times New Roman"/>
-          <w:noProof w:val="0"/>
-          <w:lang w:val="en-US"/>
-        </w:rPr>
-        <w:t>Dean’s Office UI</w:t>
+      <w:proofErr w:type="spellStart"/>
+      <w:r>
+        <w:rPr>
+          <w:rFonts w:eastAsia="Times New Roman" w:cs="Times New Roman"/>
+          <w:noProof w:val="0"/>
+          <w:lang w:val="en-US"/>
+        </w:rPr>
+        <w:t>ViewProfile</w:t>
+      </w:r>
+      <w:proofErr w:type="spellEnd"/>
+      <w:r>
+        <w:rPr>
+          <w:rFonts w:eastAsia="Times New Roman" w:cs="Times New Roman"/>
+          <w:noProof w:val="0"/>
+          <w:lang w:val="en-US"/>
+        </w:rPr>
+        <w:t xml:space="preserve"> UI</w:t>
       </w:r>
     </w:p>
     <w:p>
@@ -2462,51 +2501,7 @@
           <w:noProof w:val="0"/>
           <w:lang w:val="en-US"/>
         </w:rPr>
-        <w:t>Dean’s Office UI</w:t>
-      </w:r>
-    </w:p>
-    <w:p>
-      <w:pPr>
-        <w:numPr>
-          <w:ilvl w:val="1"/>
-          <w:numId w:val="26"/>
-        </w:numPr>
-        <w:spacing w:before="100" w:beforeAutospacing="1" w:after="100" w:afterAutospacing="1" w:line="240" w:lineRule="auto"/>
-        <w:rPr>
-          <w:rFonts w:eastAsia="Times New Roman" w:cs="Times New Roman"/>
-          <w:noProof w:val="0"/>
-          <w:lang w:val="en-US"/>
-        </w:rPr>
-      </w:pPr>
-      <w:r>
-        <w:rPr>
-          <w:rFonts w:eastAsia="Times New Roman" w:cs="Times New Roman"/>
-          <w:noProof w:val="0"/>
-          <w:lang w:val="en-US"/>
-        </w:rPr>
-        <w:t>Instructor UI</w:t>
-      </w:r>
-    </w:p>
-    <w:p>
-      <w:pPr>
-        <w:numPr>
-          <w:ilvl w:val="1"/>
-          <w:numId w:val="26"/>
-        </w:numPr>
-        <w:spacing w:before="100" w:beforeAutospacing="1" w:after="100" w:afterAutospacing="1" w:line="240" w:lineRule="auto"/>
-        <w:rPr>
-          <w:rFonts w:eastAsia="Times New Roman" w:cs="Times New Roman"/>
-          <w:noProof w:val="0"/>
-          <w:lang w:val="en-US"/>
-        </w:rPr>
-      </w:pPr>
-      <w:r>
-        <w:rPr>
-          <w:rFonts w:eastAsia="Times New Roman" w:cs="Times New Roman"/>
-          <w:noProof w:val="0"/>
-          <w:lang w:val="en-US"/>
-        </w:rPr>
-        <w:t>Department Secretary UI</w:t>
+        <w:t>Class Proctoring Management Service</w:t>
       </w:r>
     </w:p>
     <w:p>
@@ -2584,78 +2579,22 @@
           <w:lang w:val="en-US"/>
         </w:rPr>
       </w:pPr>
-      <w:proofErr w:type="spellStart"/>
-      <w:r>
-        <w:rPr>
-          <w:rFonts w:eastAsia="Times New Roman" w:cs="Times New Roman"/>
-          <w:noProof w:val="0"/>
-          <w:lang w:val="en-US"/>
-        </w:rPr>
-        <w:t>CreateExam</w:t>
-      </w:r>
-      <w:proofErr w:type="spellEnd"/>
-      <w:r>
-        <w:rPr>
-          <w:rFonts w:eastAsia="Times New Roman" w:cs="Times New Roman"/>
-          <w:noProof w:val="0"/>
-          <w:lang w:val="en-US"/>
-        </w:rPr>
-        <w:t xml:space="preserve"> UI</w:t>
-      </w:r>
-    </w:p>
-    <w:p>
-      <w:pPr>
-        <w:numPr>
-          <w:ilvl w:val="1"/>
-          <w:numId w:val="27"/>
-        </w:numPr>
-        <w:spacing w:before="100" w:beforeAutospacing="1" w:after="100" w:afterAutospacing="1" w:line="240" w:lineRule="auto"/>
-        <w:rPr>
-          <w:rFonts w:eastAsia="Times New Roman" w:cs="Times New Roman"/>
-          <w:noProof w:val="0"/>
-          <w:lang w:val="en-US"/>
-        </w:rPr>
-      </w:pPr>
-      <w:r>
-        <w:rPr>
-          <w:rFonts w:eastAsia="Times New Roman" w:cs="Times New Roman"/>
-          <w:noProof w:val="0"/>
-          <w:lang w:val="en-US"/>
-        </w:rPr>
-        <w:t>Dean’s Office UI</w:t>
-      </w:r>
-    </w:p>
-    <w:p>
-      <w:pPr>
-        <w:numPr>
-          <w:ilvl w:val="1"/>
-          <w:numId w:val="27"/>
-        </w:numPr>
-        <w:spacing w:before="100" w:beforeAutospacing="1" w:after="100" w:afterAutospacing="1" w:line="240" w:lineRule="auto"/>
-        <w:rPr>
-          <w:rFonts w:eastAsia="Times New Roman" w:cs="Times New Roman"/>
-          <w:noProof w:val="0"/>
-          <w:lang w:val="en-US"/>
-        </w:rPr>
-      </w:pPr>
-      <w:r>
-        <w:rPr>
-          <w:rFonts w:eastAsia="Times New Roman" w:cs="Times New Roman"/>
-          <w:noProof w:val="0"/>
-          <w:lang w:val="en-US"/>
-        </w:rPr>
-        <w:t>Department Secretary UI</w:t>
-      </w:r>
-    </w:p>
-    <w:p>
-      <w:pPr>
-        <w:spacing w:before="100" w:beforeAutospacing="1" w:after="100" w:afterAutospacing="1" w:line="240" w:lineRule="auto"/>
-        <w:rPr>
-          <w:rFonts w:eastAsia="Times New Roman" w:cs="Times New Roman"/>
-          <w:noProof w:val="0"/>
-          <w:lang w:val="en-US"/>
-        </w:rPr>
-      </w:pPr>
+      <w:r>
+        <w:rPr>
+          <w:rFonts w:eastAsia="Times New Roman" w:cs="Times New Roman"/>
+          <w:noProof w:val="0"/>
+          <w:lang w:val="en-US"/>
+        </w:rPr>
+        <w:t>Request</w:t>
+      </w:r>
+      <w:r>
+        <w:rPr>
+          <w:rFonts w:eastAsia="Times New Roman" w:cs="Times New Roman"/>
+          <w:noProof w:val="0"/>
+          <w:lang w:val="en-US"/>
+        </w:rPr>
+        <w:t xml:space="preserve"> Management Service</w:t>
+      </w:r>
     </w:p>
     <w:p>
       <w:pPr>
@@ -2748,7 +2687,7 @@
           <w:noProof w:val="0"/>
           <w:lang w:val="en-US"/>
         </w:rPr>
-        <w:t>TA UI</w:t>
+        <w:t>User Service</w:t>
       </w:r>
     </w:p>
     <w:p>
@@ -2788,6 +2727,7 @@
           <w:noProof w:val="0"/>
           <w:lang w:val="en-US"/>
         </w:rPr>
+        <w:lastRenderedPageBreak/>
         <w:t>Purpose: Admin-specific interface for system-wide controls.</w:t>
       </w:r>
     </w:p>
@@ -2938,29 +2878,7 @@
           <w:noProof w:val="0"/>
           <w:lang w:val="en-US"/>
         </w:rPr>
-        <w:t>Delete/Dump Database UI</w:t>
-      </w:r>
-    </w:p>
-    <w:p>
-      <w:pPr>
-        <w:numPr>
-          <w:ilvl w:val="1"/>
-          <w:numId w:val="30"/>
-        </w:numPr>
-        <w:spacing w:before="100" w:beforeAutospacing="1" w:after="100" w:afterAutospacing="1" w:line="240" w:lineRule="auto"/>
-        <w:rPr>
-          <w:rFonts w:eastAsia="Times New Roman" w:cs="Times New Roman"/>
-          <w:noProof w:val="0"/>
-          <w:lang w:val="en-US"/>
-        </w:rPr>
-      </w:pPr>
-      <w:r>
-        <w:rPr>
-          <w:rFonts w:eastAsia="Times New Roman" w:cs="Times New Roman"/>
-          <w:noProof w:val="0"/>
-          <w:lang w:val="en-US"/>
-        </w:rPr>
-        <w:t>View/Update Database UI</w:t>
+        <w:t>Admin Service</w:t>
       </w:r>
     </w:p>
     <w:p>
@@ -3044,175 +2962,7 @@
           <w:noProof w:val="0"/>
           <w:lang w:val="en-US"/>
         </w:rPr>
-        <w:t>Admin UI</w:t>
-      </w:r>
-    </w:p>
-    <w:p>
-      <w:pPr>
-        <w:spacing w:before="100" w:beforeAutospacing="1" w:after="100" w:afterAutospacing="1" w:line="240" w:lineRule="auto"/>
-        <w:rPr>
-          <w:rFonts w:eastAsia="Times New Roman" w:cs="Times New Roman"/>
-          <w:noProof w:val="0"/>
-          <w:lang w:val="en-US"/>
-        </w:rPr>
-      </w:pPr>
-      <w:r>
-        <w:rPr>
-          <w:rFonts w:eastAsia="Times New Roman" w:cs="Times New Roman"/>
-          <w:noProof w:val="0"/>
-          <w:lang w:val="en-US"/>
-        </w:rPr>
-        <w:t>Delete/Dump Database UI</w:t>
-      </w:r>
-    </w:p>
-    <w:p>
-      <w:pPr>
-        <w:numPr>
-          <w:ilvl w:val="0"/>
-          <w:numId w:val="32"/>
-        </w:numPr>
-        <w:spacing w:before="100" w:beforeAutospacing="1" w:after="100" w:afterAutospacing="1" w:line="240" w:lineRule="auto"/>
-        <w:rPr>
-          <w:rFonts w:eastAsia="Times New Roman" w:cs="Times New Roman"/>
-          <w:noProof w:val="0"/>
-          <w:lang w:val="en-US"/>
-        </w:rPr>
-      </w:pPr>
-      <w:r>
-        <w:rPr>
-          <w:rFonts w:eastAsia="Times New Roman" w:cs="Times New Roman"/>
-          <w:noProof w:val="0"/>
-          <w:lang w:val="en-US"/>
-        </w:rPr>
-        <w:t>Purpose: Allows admin to backup or remove database contents.</w:t>
-      </w:r>
-    </w:p>
-    <w:p>
-      <w:pPr>
-        <w:numPr>
-          <w:ilvl w:val="0"/>
-          <w:numId w:val="32"/>
-        </w:numPr>
-        <w:spacing w:before="100" w:beforeAutospacing="1" w:after="100" w:afterAutospacing="1" w:line="240" w:lineRule="auto"/>
-        <w:rPr>
-          <w:rFonts w:eastAsia="Times New Roman" w:cs="Times New Roman"/>
-          <w:noProof w:val="0"/>
-          <w:lang w:val="en-US"/>
-        </w:rPr>
-      </w:pPr>
-      <w:r>
-        <w:rPr>
-          <w:rFonts w:eastAsia="Times New Roman" w:cs="Times New Roman"/>
-          <w:noProof w:val="0"/>
-          <w:lang w:val="en-US"/>
-        </w:rPr>
-        <w:t>Associated With:</w:t>
-      </w:r>
-    </w:p>
-    <w:p>
-      <w:pPr>
-        <w:numPr>
-          <w:ilvl w:val="1"/>
-          <w:numId w:val="32"/>
-        </w:numPr>
-        <w:spacing w:before="100" w:beforeAutospacing="1" w:after="100" w:afterAutospacing="1" w:line="240" w:lineRule="auto"/>
-        <w:rPr>
-          <w:rFonts w:eastAsia="Times New Roman" w:cs="Times New Roman"/>
-          <w:noProof w:val="0"/>
-          <w:lang w:val="en-US"/>
-        </w:rPr>
-      </w:pPr>
-      <w:r>
-        <w:rPr>
-          <w:rFonts w:eastAsia="Times New Roman" w:cs="Times New Roman"/>
-          <w:noProof w:val="0"/>
-          <w:lang w:val="en-US"/>
-        </w:rPr>
-        <w:t>Database Control UI</w:t>
-      </w:r>
-    </w:p>
-    <w:p>
-      <w:pPr>
-        <w:spacing w:before="100" w:beforeAutospacing="1" w:after="100" w:afterAutospacing="1" w:line="240" w:lineRule="auto"/>
-        <w:rPr>
-          <w:rFonts w:eastAsia="Times New Roman" w:cs="Times New Roman"/>
-          <w:noProof w:val="0"/>
-          <w:lang w:val="en-US"/>
-        </w:rPr>
-      </w:pPr>
-      <w:r>
-        <w:rPr>
-          <w:rFonts w:eastAsia="Times New Roman" w:cs="Times New Roman"/>
-          <w:noProof w:val="0"/>
-          <w:lang w:val="en-US"/>
-        </w:rPr>
-        <w:t>View/Update Database UI</w:t>
-      </w:r>
-    </w:p>
-    <w:p>
-      <w:pPr>
-        <w:numPr>
-          <w:ilvl w:val="0"/>
-          <w:numId w:val="33"/>
-        </w:numPr>
-        <w:spacing w:before="100" w:beforeAutospacing="1" w:after="100" w:afterAutospacing="1" w:line="240" w:lineRule="auto"/>
-        <w:rPr>
-          <w:rFonts w:eastAsia="Times New Roman" w:cs="Times New Roman"/>
-          <w:noProof w:val="0"/>
-          <w:lang w:val="en-US"/>
-        </w:rPr>
-      </w:pPr>
-      <w:r>
-        <w:rPr>
-          <w:rFonts w:eastAsia="Times New Roman" w:cs="Times New Roman"/>
-          <w:noProof w:val="0"/>
-          <w:lang w:val="en-US"/>
-        </w:rPr>
-        <w:t>Purpose: Admin interface to view and update records.</w:t>
-      </w:r>
-    </w:p>
-    <w:p>
-      <w:pPr>
-        <w:numPr>
-          <w:ilvl w:val="0"/>
-          <w:numId w:val="33"/>
-        </w:numPr>
-        <w:spacing w:before="100" w:beforeAutospacing="1" w:after="100" w:afterAutospacing="1" w:line="240" w:lineRule="auto"/>
-        <w:rPr>
-          <w:rFonts w:eastAsia="Times New Roman" w:cs="Times New Roman"/>
-          <w:noProof w:val="0"/>
-          <w:lang w:val="en-US"/>
-        </w:rPr>
-      </w:pPr>
-      <w:r>
-        <w:rPr>
-          <w:rFonts w:eastAsia="Times New Roman" w:cs="Times New Roman"/>
-          <w:noProof w:val="0"/>
-          <w:lang w:val="en-US"/>
-        </w:rPr>
-        <w:t>Associated With:</w:t>
-      </w:r>
-    </w:p>
-    <w:p>
-      <w:pPr>
-        <w:numPr>
-          <w:ilvl w:val="1"/>
-          <w:numId w:val="33"/>
-        </w:numPr>
-        <w:spacing w:before="100" w:beforeAutospacing="1" w:after="100" w:afterAutospacing="1" w:line="240" w:lineRule="auto"/>
-        <w:rPr>
-          <w:rFonts w:eastAsia="Times New Roman" w:cs="Times New Roman"/>
-          <w:noProof w:val="0"/>
-          <w:lang w:val="en-US"/>
-        </w:rPr>
-      </w:pPr>
-      <w:r>
-        <w:rPr>
-          <w:rFonts w:eastAsia="Times New Roman" w:cs="Times New Roman"/>
-          <w:noProof w:val="0"/>
-          <w:lang w:val="en-US"/>
-        </w:rPr>
-        <w:t>Database Control UI</w:t>
+        <w:t>Log Management Service</w:t>
       </w:r>
     </w:p>
     <w:p>
@@ -3330,16 +3080,6 @@
           <w:lang w:val="en-US"/>
         </w:rPr>
       </w:pPr>
-    </w:p>
-    <w:p>
-      <w:pPr>
-        <w:spacing w:before="100" w:beforeAutospacing="1" w:after="100" w:afterAutospacing="1" w:line="240" w:lineRule="auto"/>
-        <w:rPr>
-          <w:rFonts w:eastAsia="Times New Roman" w:cs="Times New Roman"/>
-          <w:noProof w:val="0"/>
-          <w:lang w:val="en-US"/>
-        </w:rPr>
-      </w:pPr>
       <w:r>
         <w:rPr>
           <w:rFonts w:eastAsia="Times New Roman" w:cs="Times New Roman"/>
@@ -3412,7 +3152,7 @@
           <w:noProof w:val="0"/>
           <w:lang w:val="en-US"/>
         </w:rPr>
-        <w:t>All Users UI</w:t>
+        <w:t>Authentication Service</w:t>
       </w:r>
     </w:p>
     <w:p>
@@ -3496,28 +3236,6 @@
           <w:noProof w:val="0"/>
           <w:lang w:val="en-US"/>
         </w:rPr>
-        <w:t>All Users UI</w:t>
-      </w:r>
-    </w:p>
-    <w:p>
-      <w:pPr>
-        <w:numPr>
-          <w:ilvl w:val="1"/>
-          <w:numId w:val="36"/>
-        </w:numPr>
-        <w:spacing w:before="100" w:beforeAutospacing="1" w:after="100" w:afterAutospacing="1" w:line="240" w:lineRule="auto"/>
-        <w:rPr>
-          <w:rFonts w:eastAsia="Times New Roman" w:cs="Times New Roman"/>
-          <w:noProof w:val="0"/>
-          <w:lang w:val="en-US"/>
-        </w:rPr>
-      </w:pPr>
-      <w:r>
-        <w:rPr>
-          <w:rFonts w:eastAsia="Times New Roman" w:cs="Times New Roman"/>
-          <w:noProof w:val="0"/>
-          <w:lang w:val="en-US"/>
-        </w:rPr>
         <w:t>Change Password UI</w:t>
       </w:r>
     </w:p>
@@ -3602,7 +3320,7 @@
           <w:noProof w:val="0"/>
           <w:lang w:val="en-US"/>
         </w:rPr>
-        <w:t>Profile UI</w:t>
+        <w:t>Authentication Service</w:t>
       </w:r>
     </w:p>
     <w:p>
@@ -3672,7 +3390,16 @@
           <w:noProof w:val="0"/>
           <w:lang w:val="en-US"/>
         </w:rPr>
-        <w:t>The Business Logic Layer handles the core functionalities of the application by using control objects to process data received from the UI Layer. It can modify this data as needed while ensuring the consistency and integrity of the system and its information throughout the application. These control objects then interact with the Repository Layer to communicate with the database.</w:t>
+        <w:t xml:space="preserve">The Business Logic Layer handles the core functionalities of the application by using control objects to process data received from the UI Layer. It can modify this data as needed while </w:t>
+      </w:r>
+      <w:r>
+        <w:rPr>
+          <w:rFonts w:eastAsia="Times New Roman" w:cs="Times New Roman"/>
+          <w:noProof w:val="0"/>
+          <w:lang w:val="en-US"/>
+        </w:rPr>
+        <w:lastRenderedPageBreak/>
+        <w:t>ensuring the consistency and integrity of the system and its information throughout the application. These control objects then interact with the Repository Layer to communicate with the database.</w:t>
       </w:r>
     </w:p>
     <w:p>
@@ -4469,7 +4196,6 @@
       </w:pPr>
       <w:proofErr w:type="spellStart"/>
       <w:r>
-        <w:lastRenderedPageBreak/>
         <w:t>The</w:t>
       </w:r>
       <w:proofErr w:type="spellEnd"/>
@@ -5560,6 +5286,7 @@
       </w:r>
       <w:proofErr w:type="spellStart"/>
       <w:r>
+        <w:lastRenderedPageBreak/>
         <w:t>information</w:t>
       </w:r>
       <w:proofErr w:type="spellEnd"/>
@@ -6688,7 +6415,6 @@
         <w:pStyle w:val="p1"/>
       </w:pPr>
       <w:r>
-        <w:lastRenderedPageBreak/>
         <w:t>Course Service</w:t>
       </w:r>
     </w:p>
@@ -7589,6 +7315,7 @@
       </w:pPr>
       <w:proofErr w:type="spellStart"/>
       <w:r>
+        <w:lastRenderedPageBreak/>
         <w:t>The</w:t>
       </w:r>
       <w:proofErr w:type="spellEnd"/>
@@ -8540,7 +8267,6 @@
       </w:pPr>
       <w:proofErr w:type="spellStart"/>
       <w:r>
-        <w:lastRenderedPageBreak/>
         <w:t>Handles</w:t>
       </w:r>
       <w:proofErr w:type="spellEnd"/>
@@ -14649,6 +14375,7 @@
   <w:style w:type="paragraph" w:default="1" w:styleId="Normal">
     <w:name w:val="Normal"/>
     <w:qFormat/>
+    <w:rsid w:val="00387AEC"/>
     <w:rPr>
       <w:noProof/>
       <w:lang w:val="tr-TR"/>
@@ -14722,7 +14449,6 @@
   <w:style w:type="character" w:default="1" w:styleId="VarsaylanParagrafYazTipi">
     <w:name w:val="Default Paragraph Font"/>
     <w:uiPriority w:val="1"/>
-    <w:semiHidden/>
     <w:unhideWhenUsed/>
   </w:style>
   <w:style w:type="table" w:default="1" w:styleId="NormalTablo">

</xml_diff>